<commit_message>
Added clarifications for OSTF tests
Tests with launch of instance should be excluded because they require
special flavour.
</commit_message>
<xml_diff>
--- a/doc/testing/TestPlanforScaleIOFuelPlugin.docx
+++ b/doc/testing/TestPlanforScaleIOFuelPlugin.docx
@@ -3509,7 +3509,7 @@
           <w:vertAlign w:val="baseline"/>
           <w:rtl w:val="0"/>
         </w:rPr>
-        <w:t>12</w:t>
+        <w:t>11</w:t>
       </w:r>
       <w:r>
         <w:rPr>
@@ -3966,7 +3966,7 @@
           <w:shd w:val="clear" w:color="auto" w:fill="ced7e7"/>
         </w:tblPrEx>
         <w:trPr>
-          <w:trHeight w:val="253" w:hRule="atLeast"/>
+          <w:trHeight w:val="493" w:hRule="atLeast"/>
         </w:trPr>
         <w:tc>
           <w:tcPr>
@@ -4018,7 +4018,48 @@
             </w:tcMar>
             <w:vAlign w:val="top"/>
           </w:tcPr>
-          <w:p/>
+          <w:p>
+            <w:pPr>
+              <w:keepNext w:val="0"/>
+              <w:keepLines w:val="0"/>
+              <w:pageBreakBefore w:val="0"/>
+              <w:widowControl w:val="1"/>
+              <w:shd w:val="clear" w:color="auto" w:fill="auto"/>
+              <w:suppressAutoHyphens w:val="0"/>
+              <w:bidi w:val="0"/>
+              <w:spacing w:before="0" w:after="0" w:line="240" w:lineRule="auto"/>
+              <w:ind w:left="0" w:right="0" w:firstLine="0"/>
+              <w:jc w:val="left"/>
+              <w:outlineLvl w:val="9"/>
+              <w:rPr>
+                <w:rtl w:val="0"/>
+              </w:rPr>
+            </w:pPr>
+            <w:r>
+              <w:rPr>
+                <w:rFonts w:ascii="Arial" w:cs="Calibri" w:hAnsi="Arial" w:eastAsia="Calibri"/>
+                <w:b w:val="0"/>
+                <w:bCs w:val="0"/>
+                <w:i w:val="0"/>
+                <w:iCs w:val="0"/>
+                <w:caps w:val="0"/>
+                <w:smallCaps w:val="0"/>
+                <w:strike w:val="0"/>
+                <w:dstrike w:val="0"/>
+                <w:outline w:val="0"/>
+                <w:color w:val="000000"/>
+                <w:spacing w:val="0"/>
+                <w:kern w:val="0"/>
+                <w:position w:val="0"/>
+                <w:sz w:val="22"/>
+                <w:szCs w:val="22"/>
+                <w:u w:val="none" w:color="000000"/>
+                <w:vertAlign w:val="baseline"/>
+                <w:rtl w:val="0"/>
+              </w:rPr>
+              <w:t>07.04.2016</w:t>
+            </w:r>
+          </w:p>
         </w:tc>
         <w:tc>
           <w:tcPr>
@@ -4038,7 +4079,60 @@
             </w:tcMar>
             <w:vAlign w:val="top"/>
           </w:tcPr>
-          <w:p/>
+          <w:p>
+            <w:pPr>
+              <w:pStyle w:val="Body"/>
+              <w:spacing w:line="240" w:lineRule="auto"/>
+            </w:pPr>
+            <w:r>
+              <w:rPr>
+                <w:rtl w:val="0"/>
+                <w:lang w:val="en-US"/>
+              </w:rPr>
+              <w:t>Alexey Morlang</w:t>
+            </w:r>
+          </w:p>
+          <w:p>
+            <w:pPr>
+              <w:pStyle w:val="Body"/>
+              <w:spacing w:line="240" w:lineRule="auto"/>
+            </w:pPr>
+            <w:r>
+              <w:rPr>
+                <w:rtl w:val="0"/>
+                <w:lang w:val="en-US"/>
+              </w:rPr>
+              <w:t>(</w:t>
+            </w:r>
+            <w:r>
+              <w:rPr>
+                <w:rtl w:val="0"/>
+                <w:lang w:val="en-US"/>
+              </w:rPr>
+              <w:t>alexey.morlang</w:t>
+            </w:r>
+            <w:r>
+              <w:rPr>
+                <w:rtl w:val="0"/>
+                <w:lang w:val="en-US"/>
+              </w:rPr>
+              <w:t>@</w:t>
+            </w:r>
+            <w:r>
+              <w:rPr>
+                <w:rtl w:val="0"/>
+                <w:lang w:val="en-US"/>
+              </w:rPr>
+              <w:t>emc</w:t>
+            </w:r>
+            <w:r>
+              <w:rPr>
+                <w:rtl w:val="0"/>
+                <w:lang w:val="en-US"/>
+              </w:rPr>
+              <w:t>.com)</w:t>
+            </w:r>
+          </w:p>
         </w:tc>
         <w:tc>
           <w:tcPr>
@@ -4058,7 +4152,48 @@
             </w:tcMar>
             <w:vAlign w:val="top"/>
           </w:tcPr>
-          <w:p/>
+          <w:p>
+            <w:pPr>
+              <w:keepNext w:val="0"/>
+              <w:keepLines w:val="0"/>
+              <w:pageBreakBefore w:val="0"/>
+              <w:widowControl w:val="1"/>
+              <w:shd w:val="clear" w:color="auto" w:fill="auto"/>
+              <w:suppressAutoHyphens w:val="0"/>
+              <w:bidi w:val="0"/>
+              <w:spacing w:before="0" w:after="0" w:line="240" w:lineRule="auto"/>
+              <w:ind w:left="0" w:right="0" w:firstLine="0"/>
+              <w:jc w:val="left"/>
+              <w:outlineLvl w:val="9"/>
+              <w:rPr>
+                <w:rtl w:val="0"/>
+              </w:rPr>
+            </w:pPr>
+            <w:r>
+              <w:rPr>
+                <w:rFonts w:ascii="Arial" w:cs="Calibri" w:hAnsi="Arial" w:eastAsia="Calibri"/>
+                <w:b w:val="0"/>
+                <w:bCs w:val="0"/>
+                <w:i w:val="0"/>
+                <w:iCs w:val="0"/>
+                <w:caps w:val="0"/>
+                <w:smallCaps w:val="0"/>
+                <w:strike w:val="0"/>
+                <w:dstrike w:val="0"/>
+                <w:outline w:val="0"/>
+                <w:color w:val="000000"/>
+                <w:spacing w:val="0"/>
+                <w:kern w:val="0"/>
+                <w:position w:val="0"/>
+                <w:sz w:val="22"/>
+                <w:szCs w:val="22"/>
+                <w:u w:val="none" w:color="000000"/>
+                <w:vertAlign w:val="baseline"/>
+                <w:rtl w:val="0"/>
+              </w:rPr>
+              <w:t>Added exceptions for OSTF.</w:t>
+            </w:r>
+          </w:p>
         </w:tc>
       </w:tr>
       <w:tr>
@@ -6336,23 +6471,71 @@
       <w:pPr>
         <w:pStyle w:val="Body"/>
         <w:rPr>
-          <w:b w:val="1"/>
-          <w:bCs w:val="1"/>
-          <w:sz w:val="24"/>
-          <w:szCs w:val="24"/>
-        </w:rPr>
-      </w:pPr>
-      <w:r>
-        <w:rPr>
-          <w:b w:val="1"/>
-          <w:bCs w:val="1"/>
-          <w:sz w:val="24"/>
-          <w:szCs w:val="24"/>
-          <w:rtl w:val="0"/>
-          <w:lang w:val="en-US"/>
-        </w:rPr>
-        <w:t>Tool scli how to-s</w:t>
-      </w:r>
+          <w:sz w:val="24"/>
+          <w:szCs w:val="24"/>
+        </w:rPr>
+      </w:pPr>
+      <w:r>
+        <w:rPr>
+          <w:sz w:val="24"/>
+          <w:szCs w:val="24"/>
+          <w:rtl w:val="0"/>
+          <w:lang w:val="en-US"/>
+        </w:rPr>
+        <w:t xml:space="preserve">In order to perform management operations with ScaleIO cluster there is </w:t>
+      </w:r>
+      <w:bookmarkEnd w:id="29"/>
+      <w:bookmarkEnd w:id="-1"/>
+      <w:r>
+        <w:rPr>
+          <w:sz w:val="24"/>
+          <w:szCs w:val="24"/>
+          <w:rtl w:val="0"/>
+          <w:lang w:val="en-US"/>
+        </w:rPr>
+        <w:t xml:space="preserve">the tool </w:t>
+      </w:r>
+      <w:bookmarkEnd w:id="-1"/>
+      <w:r>
+        <w:rPr>
+          <w:sz w:val="24"/>
+          <w:szCs w:val="24"/>
+          <w:rtl w:val="0"/>
+          <w:lang w:val="en-US"/>
+        </w:rPr>
+        <w:t>‘</w:t>
+      </w:r>
+      <w:bookmarkEnd w:id="3"/>
+      <w:r>
+        <w:rPr>
+          <w:sz w:val="24"/>
+          <w:szCs w:val="24"/>
+          <w:rtl w:val="0"/>
+          <w:lang w:val="en-US"/>
+        </w:rPr>
+        <w:t>scli</w:t>
+      </w:r>
+      <w:bookmarkEnd w:id="2"/>
+      <w:r>
+        <w:rPr>
+          <w:sz w:val="24"/>
+          <w:szCs w:val="24"/>
+          <w:rtl w:val="0"/>
+          <w:lang w:val="en-US"/>
+        </w:rPr>
+        <w:t>’</w:t>
+      </w:r>
+      <w:bookmarkEnd w:id="0"/>
+      <w:r>
+        <w:rPr>
+          <w:sz w:val="24"/>
+          <w:szCs w:val="24"/>
+          <w:rtl w:val="0"/>
+          <w:lang w:val="en-US"/>
+        </w:rPr>
+        <w:t>. It is a management tool that is available on all controller nodes after deployment.</w:t>
+      </w:r>
+      <w:bookmarkStart w:name="hud54pvm25504" w:id="30"/>
     </w:p>
     <w:p>
       <w:pPr>
@@ -6362,15 +6545,51 @@
           <w:szCs w:val="24"/>
         </w:rPr>
       </w:pPr>
-      <w:r>
-        <w:rPr>
-          <w:sz w:val="24"/>
-          <w:szCs w:val="24"/>
-          <w:rtl w:val="0"/>
-          <w:lang w:val="en-US"/>
-        </w:rPr>
-        <w:t>This is ScaleIO cluster management tool.It is available on all controller nodes after deployment.</w:t>
-      </w:r>
+    </w:p>
+    <w:p>
+      <w:pPr>
+        <w:pStyle w:val="Body"/>
+        <w:rPr>
+          <w:sz w:val="24"/>
+          <w:szCs w:val="24"/>
+        </w:rPr>
+      </w:pPr>
+      <w:r>
+        <w:rPr>
+          <w:sz w:val="24"/>
+          <w:szCs w:val="24"/>
+          <w:rtl w:val="0"/>
+          <w:lang w:val="en-US"/>
+        </w:rPr>
+        <w:t xml:space="preserve">Tool </w:t>
+      </w:r>
+      <w:r>
+        <w:rPr>
+          <w:sz w:val="24"/>
+          <w:szCs w:val="24"/>
+          <w:rtl w:val="0"/>
+          <w:lang w:val="en-US"/>
+        </w:rPr>
+        <w:t>‘</w:t>
+      </w:r>
+      <w:r>
+        <w:rPr>
+          <w:sz w:val="24"/>
+          <w:szCs w:val="24"/>
+          <w:rtl w:val="0"/>
+          <w:lang w:val="en-US"/>
+        </w:rPr>
+        <w:t>scli' how to-s:</w:t>
+      </w:r>
+    </w:p>
+    <w:p>
+      <w:pPr>
+        <w:pStyle w:val="Body"/>
+        <w:rPr>
+          <w:sz w:val="24"/>
+          <w:szCs w:val="24"/>
+        </w:rPr>
+      </w:pPr>
     </w:p>
     <w:p>
       <w:pPr>
@@ -6621,8 +6840,8 @@
         </w:rPr>
         <w:t xml:space="preserve">scli </w:t>
       </w:r>
-      <w:bookmarkEnd w:id="29"/>
-      <w:bookmarkStart w:name="hud54pvm25504" w:id="30"/>
+      <w:bookmarkEnd w:id="30"/>
+      <w:bookmarkStart w:name="hud54pvm25504" w:id="31"/>
       <w:r>
         <w:rPr>
           <w:sz w:val="24"/>
@@ -6641,8 +6860,7 @@
         </w:rPr>
         <w:t>mdm_ip &lt;ip_of_master_mdm_from_query_cluster&gt;</w:t>
       </w:r>
-      <w:bookmarkEnd w:id="30"/>
-      <w:bookmarkEnd w:id="-1"/>
+      <w:bookmarkEnd w:id="31"/>
       <w:r>
         <w:rPr>
           <w:sz w:val="24"/>
@@ -6652,7 +6870,7 @@
         </w:rPr>
         <w:t xml:space="preserve"> </w:t>
       </w:r>
-      <w:bookmarkStart w:name="hud54pvm25504" w:id="31"/>
+      <w:bookmarkStart w:name="hud54pvm25504" w:id="32"/>
       <w:r>
         <w:rPr>
           <w:sz w:val="24"/>
@@ -6684,7 +6902,7 @@
           <w:szCs w:val="24"/>
         </w:rPr>
       </w:pPr>
-      <w:bookmarkStart w:name="hud54pvm25504" w:id="32"/>
+      <w:bookmarkStart w:name="hud54pvm25504" w:id="33"/>
       <w:r>
         <w:rPr>
           <w:sz w:val="24"/>
@@ -6693,36 +6911,6 @@
           <w:lang w:val="en-US"/>
         </w:rPr>
         <w:t>query information about all SD</w:t>
-      </w:r>
-      <w:bookmarkEnd w:id="32"/>
-      <w:bookmarkEnd w:id="-1"/>
-      <w:r>
-        <w:rPr>
-          <w:sz w:val="24"/>
-          <w:szCs w:val="24"/>
-          <w:rtl w:val="0"/>
-          <w:lang w:val="en-US"/>
-        </w:rPr>
-        <w:t xml:space="preserve">C: scli </w:t>
-      </w:r>
-      <w:bookmarkStart w:name="hud54pvm25504" w:id="33"/>
-      <w:r>
-        <w:rPr>
-          <w:sz w:val="24"/>
-          <w:szCs w:val="24"/>
-          <w:rtl w:val="0"/>
-          <w:lang w:val="en-US"/>
-        </w:rPr>
-        <w:t>—</w:t>
-      </w:r>
-      <w:r>
-        <w:rPr>
-          <w:sz w:val="24"/>
-          <w:szCs w:val="24"/>
-          <w:rtl w:val="0"/>
-          <w:lang w:val="en-US"/>
-        </w:rPr>
-        <w:t>mdm_ip &lt;ip_of_master_mdm_from_query_cluster&gt;</w:t>
       </w:r>
       <w:bookmarkEnd w:id="33"/>
       <w:bookmarkEnd w:id="-1"/>
@@ -6733,9 +6921,38 @@
           <w:rtl w:val="0"/>
           <w:lang w:val="en-US"/>
         </w:rPr>
+        <w:t xml:space="preserve">C: scli </w:t>
+      </w:r>
+      <w:bookmarkStart w:name="hud54pvm25504" w:id="34"/>
+      <w:r>
+        <w:rPr>
+          <w:sz w:val="24"/>
+          <w:szCs w:val="24"/>
+          <w:rtl w:val="0"/>
+          <w:lang w:val="en-US"/>
+        </w:rPr>
+        <w:t>—</w:t>
+      </w:r>
+      <w:r>
+        <w:rPr>
+          <w:sz w:val="24"/>
+          <w:szCs w:val="24"/>
+          <w:rtl w:val="0"/>
+          <w:lang w:val="en-US"/>
+        </w:rPr>
+        <w:t>mdm_ip &lt;ip_of_master_mdm_from_query_cluster&gt;</w:t>
+      </w:r>
+      <w:bookmarkEnd w:id="34"/>
+      <w:r>
+        <w:rPr>
+          <w:sz w:val="24"/>
+          <w:szCs w:val="24"/>
+          <w:rtl w:val="0"/>
+          <w:lang w:val="en-US"/>
+        </w:rPr>
         <w:t xml:space="preserve"> </w:t>
       </w:r>
-      <w:bookmarkStart w:name="hud54pvm25504" w:id="34"/>
+      <w:bookmarkStart w:name="hud54pvm25504" w:id="35"/>
       <w:r>
         <w:rPr>
           <w:sz w:val="24"/>
@@ -6770,7 +6987,7 @@
           <w:lang w:val="en-US"/>
         </w:rPr>
       </w:pPr>
-      <w:bookmarkEnd w:id="34"/>
+      <w:bookmarkEnd w:id="35"/>
       <w:r>
         <w:rPr>
           <w:sz w:val="24"/>
@@ -6780,7 +6997,6 @@
         </w:rPr>
         <w:t>2) How to remove disconnected SDS  and SDC</w:t>
       </w:r>
-      <w:bookmarkEnd w:id="3"/>
       <w:r>
         <w:rPr>
           <w:sz w:val="24"/>
@@ -6790,7 +7006,6 @@
         </w:rPr>
         <w:t xml:space="preserve"> from ScaleIO cluster state</w:t>
       </w:r>
-      <w:bookmarkEnd w:id="2"/>
       <w:r>
         <w:rPr>
           <w:sz w:val="24"/>
@@ -6800,7 +7015,6 @@
         </w:rPr>
         <w:t xml:space="preserve"> </w:t>
       </w:r>
-      <w:bookmarkEnd w:id="0"/>
       <w:r>
         <w:rPr>
           <w:sz w:val="24"/>
@@ -7081,7 +7295,7 @@
         </w:rPr>
         <w:t xml:space="preserve">scli </w:t>
       </w:r>
-      <w:bookmarkStart w:name="hud54pvm25504" w:id="35"/>
+      <w:bookmarkStart w:name="hud54pvm25504" w:id="36"/>
       <w:r>
         <w:rPr>
           <w:sz w:val="24"/>
@@ -7100,7 +7314,7 @@
         </w:rPr>
         <w:t>mdm_ip &lt;ip_of_master_mdm_from_query_cluster&gt;</w:t>
       </w:r>
-      <w:bookmarkEnd w:id="35"/>
+      <w:bookmarkEnd w:id="36"/>
       <w:r>
         <w:rPr>
           <w:sz w:val="24"/>
@@ -7110,7 +7324,7 @@
         </w:rPr>
         <w:t xml:space="preserve"> </w:t>
       </w:r>
-      <w:bookmarkStart w:name="hud54pvm25504" w:id="36"/>
+      <w:bookmarkStart w:name="hud54pvm25504" w:id="37"/>
       <w:r>
         <w:rPr>
           <w:sz w:val="24"/>
@@ -7142,7 +7356,7 @@
           <w:szCs w:val="24"/>
         </w:rPr>
       </w:pPr>
-      <w:bookmarkEnd w:id="36"/>
+      <w:bookmarkEnd w:id="37"/>
       <w:r>
         <w:rPr>
           <w:sz w:val="24"/>
@@ -7152,7 +7366,7 @@
         </w:rPr>
         <w:t xml:space="preserve">remove node from cluster scli </w:t>
       </w:r>
-      <w:bookmarkStart w:name="hud54pvm25504" w:id="37"/>
+      <w:bookmarkStart w:name="hud54pvm25504" w:id="38"/>
       <w:r>
         <w:rPr>
           <w:sz w:val="24"/>
@@ -7171,7 +7385,7 @@
         </w:rPr>
         <w:t>mdm_ip &lt;ip_of_master_mdm_from_query_cluster&gt;</w:t>
       </w:r>
-      <w:bookmarkEnd w:id="37"/>
+      <w:bookmarkEnd w:id="38"/>
       <w:r>
         <w:rPr>
           <w:sz w:val="24"/>
@@ -7181,7 +7395,7 @@
         </w:rPr>
         <w:t xml:space="preserve"> </w:t>
       </w:r>
-      <w:bookmarkStart w:name="hud54pvm25504" w:id="38"/>
+      <w:bookmarkStart w:name="hud54pvm25504" w:id="39"/>
       <w:r>
         <w:rPr>
           <w:sz w:val="24"/>
@@ -7200,7 +7414,7 @@
         </w:rPr>
         <w:t>remove_sd</w:t>
       </w:r>
-      <w:bookmarkEnd w:id="38"/>
+      <w:bookmarkEnd w:id="39"/>
       <w:r>
         <w:rPr>
           <w:sz w:val="24"/>
@@ -7268,8 +7482,8 @@
           <w:rFonts w:ascii="Arial" w:cs="Arial" w:hAnsi="Arial" w:eastAsia="Arial"/>
         </w:rPr>
       </w:pPr>
-      <w:bookmarkStart w:name="_Toc9" w:id="39"/>
-      <w:bookmarkStart w:name="hcut28xqenhu1" w:id="40"/>
+      <w:bookmarkStart w:name="_Toc9" w:id="40"/>
+      <w:bookmarkStart w:name="hcut28xqenhu1" w:id="41"/>
       <w:r>
         <w:rPr>
           <w:rFonts w:ascii="Arial" w:hAnsi="Arial"/>
@@ -7278,7 +7492,7 @@
         </w:rPr>
         <w:t>Product compatibility matrix</w:t>
       </w:r>
-      <w:bookmarkEnd w:id="39"/>
+      <w:bookmarkEnd w:id="40"/>
     </w:p>
     <w:p>
       <w:pPr>
@@ -7291,7 +7505,7 @@
           <w:u w:color="333333"/>
         </w:rPr>
       </w:pPr>
-      <w:bookmarkStart w:name="hud54pvm25504" w:id="41"/>
+      <w:bookmarkStart w:name="hud54pvm25504" w:id="42"/>
     </w:p>
     <w:tbl>
       <w:tblPr>
@@ -7866,8 +8080,8 @@
           <w:rFonts w:ascii="Arial" w:cs="Arial" w:hAnsi="Arial" w:eastAsia="Arial"/>
         </w:rPr>
       </w:pPr>
-      <w:bookmarkStart w:name="_Toc10" w:id="42"/>
-      <w:bookmarkStart w:name="hme240mqtn8ni" w:id="43"/>
+      <w:bookmarkStart w:name="_Toc10" w:id="43"/>
+      <w:bookmarkStart w:name="hme240mqtn8ni" w:id="44"/>
       <w:r>
         <w:rPr>
           <w:rFonts w:ascii="Arial" w:hAnsi="Arial"/>
@@ -7876,8 +8090,8 @@
         </w:rPr>
         <w:t xml:space="preserve">System testing </w:t>
       </w:r>
+      <w:bookmarkEnd w:id="44"/>
       <w:bookmarkEnd w:id="43"/>
-      <w:bookmarkEnd w:id="42"/>
     </w:p>
     <w:p>
       <w:pPr>
@@ -7889,8 +8103,8 @@
           <w:rFonts w:ascii="Arial" w:cs="Arial" w:hAnsi="Arial" w:eastAsia="Arial"/>
         </w:rPr>
       </w:pPr>
-      <w:bookmarkStart w:name="_Toc11" w:id="44"/>
-      <w:bookmarkStart w:name="hsb63vn8gl4ym" w:id="45"/>
+      <w:bookmarkStart w:name="_Toc11" w:id="45"/>
+      <w:bookmarkStart w:name="hsb63vn8gl4ym" w:id="46"/>
       <w:r>
         <w:rPr>
           <w:rFonts w:ascii="Arial" w:hAnsi="Arial"/>
@@ -7899,7 +8113,7 @@
         </w:rPr>
         <w:t>Install plugin and deploy environment</w:t>
       </w:r>
-      <w:bookmarkEnd w:id="44"/>
+      <w:bookmarkEnd w:id="45"/>
     </w:p>
     <w:p>
       <w:pPr>
@@ -8004,7 +8218,7 @@
           <w:shd w:val="clear" w:color="auto" w:fill="ced7e7"/>
         </w:tblPrEx>
         <w:trPr>
-          <w:trHeight w:val="7412" w:hRule="atLeast"/>
+          <w:trHeight w:val="7698" w:hRule="atLeast"/>
         </w:trPr>
         <w:tc>
           <w:tcPr>
@@ -8063,10 +8277,6 @@
                 <w:ilvl w:val="0"/>
                 <w:numId w:val="12"/>
               </w:numPr>
-              <w:spacing w:line="288" w:lineRule="auto"/>
-              <w:rPr>
-                <w:lang w:val="en-US"/>
-              </w:rPr>
             </w:pPr>
             <w:r>
               <w:rPr>
@@ -8088,195 +8298,6 @@
                 <w:lang w:val="en-US"/>
               </w:rPr>
               <w:t>node</w:t>
-            </w:r>
-          </w:p>
-          <w:p>
-            <w:pPr>
-              <w:pStyle w:val="Body"/>
-              <w:numPr>
-                <w:ilvl w:val="0"/>
-                <w:numId w:val="12"/>
-              </w:numPr>
-              <w:spacing w:line="288" w:lineRule="auto"/>
-              <w:rPr>
-                <w:lang w:val="en-US"/>
-              </w:rPr>
-            </w:pPr>
-            <w:r>
-              <w:rPr>
-                <w:rtl w:val="0"/>
-                <w:lang w:val="en-US"/>
-              </w:rPr>
-              <w:t>Install plugin</w:t>
-            </w:r>
-          </w:p>
-          <w:p>
-            <w:pPr>
-              <w:pStyle w:val="Body"/>
-              <w:numPr>
-                <w:ilvl w:val="0"/>
-                <w:numId w:val="12"/>
-              </w:numPr>
-              <w:spacing w:line="288" w:lineRule="auto"/>
-              <w:rPr>
-                <w:lang w:val="en-US"/>
-              </w:rPr>
-            </w:pPr>
-            <w:r>
-              <w:rPr>
-                <w:rtl w:val="0"/>
-                <w:lang w:val="en-US"/>
-              </w:rPr>
-              <w:t>Ensure that plugin is installed successfully using cli</w:t>
-            </w:r>
-          </w:p>
-          <w:p>
-            <w:pPr>
-              <w:pStyle w:val="Body"/>
-              <w:numPr>
-                <w:ilvl w:val="0"/>
-                <w:numId w:val="12"/>
-              </w:numPr>
-              <w:spacing w:line="288" w:lineRule="auto"/>
-              <w:rPr>
-                <w:lang w:val="en-US"/>
-              </w:rPr>
-            </w:pPr>
-            <w:r>
-              <w:rPr>
-                <w:rtl w:val="0"/>
-                <w:lang w:val="en-US"/>
-              </w:rPr>
-              <w:t xml:space="preserve">Create environment with enabled </w:t>
-            </w:r>
-            <w:r>
-              <w:rPr>
-                <w:rtl w:val="0"/>
-                <w:lang w:val="en-US"/>
-              </w:rPr>
-              <w:t xml:space="preserve">ScaleIO </w:t>
-            </w:r>
-            <w:r>
-              <w:rPr>
-                <w:rtl w:val="0"/>
-                <w:lang w:val="en-US"/>
-              </w:rPr>
-              <w:t>plugin in fuel ui</w:t>
-            </w:r>
-          </w:p>
-          <w:p>
-            <w:pPr>
-              <w:pStyle w:val="Body"/>
-              <w:numPr>
-                <w:ilvl w:val="1"/>
-                <w:numId w:val="12"/>
-              </w:numPr>
-              <w:spacing w:line="288" w:lineRule="auto"/>
-              <w:rPr>
-                <w:lang w:val="en-US"/>
-              </w:rPr>
-            </w:pPr>
-            <w:r>
-              <w:rPr>
-                <w:rtl w:val="0"/>
-                <w:lang w:val="en-US"/>
-              </w:rPr>
-              <w:t>Provide passwords for Admin and for Gateway, e.g. qwe123QWE</w:t>
-            </w:r>
-          </w:p>
-          <w:p>
-            <w:pPr>
-              <w:pStyle w:val="Body"/>
-              <w:numPr>
-                <w:ilvl w:val="1"/>
-                <w:numId w:val="12"/>
-              </w:numPr>
-              <w:spacing w:line="288" w:lineRule="auto"/>
-              <w:rPr>
-                <w:lang w:val="en-US"/>
-              </w:rPr>
-            </w:pPr>
-            <w:r>
-              <w:rPr>
-                <w:rtl w:val="0"/>
-                <w:lang w:val="en-US"/>
-              </w:rPr>
-              <w:t>Keep protection domain name and storage pool names in default values</w:t>
-            </w:r>
-          </w:p>
-          <w:p>
-            <w:pPr>
-              <w:pStyle w:val="Body"/>
-              <w:numPr>
-                <w:ilvl w:val="1"/>
-                <w:numId w:val="12"/>
-              </w:numPr>
-              <w:spacing w:line="288" w:lineRule="auto"/>
-              <w:rPr>
-                <w:lang w:val="en-US"/>
-              </w:rPr>
-            </w:pPr>
-            <w:r>
-              <w:rPr>
-                <w:rtl w:val="0"/>
-                <w:lang w:val="en-US"/>
-              </w:rPr>
-              <w:t xml:space="preserve">Input </w:t>
-            </w:r>
-            <w:r>
-              <w:rPr>
-                <w:rtl w:val="0"/>
-                <w:lang w:val="en-US"/>
-              </w:rPr>
-              <w:t>‘</w:t>
-            </w:r>
-            <w:r>
-              <w:rPr>
-                <w:rtl w:val="0"/>
-                <w:lang w:val="en-US"/>
-              </w:rPr>
-              <w:t>/dev/sdb' in Storage devices</w:t>
-            </w:r>
-          </w:p>
-          <w:p>
-            <w:pPr>
-              <w:pStyle w:val="Body"/>
-              <w:numPr>
-                <w:ilvl w:val="1"/>
-                <w:numId w:val="12"/>
-              </w:numPr>
-              <w:spacing w:line="288" w:lineRule="auto"/>
-              <w:rPr>
-                <w:lang w:val="en-US"/>
-              </w:rPr>
-            </w:pPr>
-            <w:r>
-              <w:rPr>
-                <w:rtl w:val="0"/>
-                <w:lang w:val="en-US"/>
-              </w:rPr>
-              <w:t xml:space="preserve">Select checkbox </w:t>
-            </w:r>
-            <w:r>
-              <w:rPr>
-                <w:rtl w:val="0"/>
-                <w:lang w:val="en-US"/>
-              </w:rPr>
-              <w:t>‘</w:t>
-            </w:r>
-            <w:r>
-              <w:rPr>
-                <w:rtl w:val="0"/>
-                <w:lang w:val="en-US"/>
-              </w:rPr>
-              <w:t>Controller as SDS</w:t>
-            </w:r>
-            <w:r>
-              <w:rPr>
-                <w:rtl w:val="0"/>
-                <w:lang w:val="en-US"/>
-              </w:rPr>
-              <w:t>’</w:t>
             </w:r>
           </w:p>
           <w:p>
@@ -8292,7 +8313,7 @@
                 <w:rtl w:val="0"/>
                 <w:lang w:val="en-US"/>
               </w:rPr>
-              <w:t>Add 3 node with Controller and Cinder role</w:t>
+              <w:t>Install plugin</w:t>
             </w:r>
           </w:p>
           <w:p>
@@ -8308,28 +8329,7 @@
                 <w:rtl w:val="0"/>
                 <w:lang w:val="en-US"/>
               </w:rPr>
-              <w:t xml:space="preserve">Add </w:t>
-            </w:r>
-            <w:r>
-              <w:rPr>
-                <w:rtl w:val="0"/>
-                <w:lang w:val="en-US"/>
-              </w:rPr>
-              <w:t>1 node with Compute</w:t>
-            </w:r>
-            <w:r>
-              <w:rPr>
-                <w:rtl w:val="0"/>
-                <w:lang w:val="en-US"/>
-              </w:rPr>
-              <w:t xml:space="preserve"> </w:t>
-            </w:r>
-            <w:r>
-              <w:rPr>
-                <w:rtl w:val="0"/>
-                <w:lang w:val="en-US"/>
-              </w:rPr>
-              <w:t>role</w:t>
+              <w:t>Ensure that plugin is installed successfully using cli</w:t>
             </w:r>
           </w:p>
           <w:p>
@@ -8345,7 +8345,120 @@
                 <w:rtl w:val="0"/>
                 <w:lang w:val="en-US"/>
               </w:rPr>
-              <w:t>Make second disk (sdb) unallocated for all four nodes</w:t>
+              <w:t xml:space="preserve">Create environment with enabled </w:t>
+            </w:r>
+            <w:r>
+              <w:rPr>
+                <w:rtl w:val="0"/>
+                <w:lang w:val="en-US"/>
+              </w:rPr>
+              <w:t xml:space="preserve">ScaleIO </w:t>
+            </w:r>
+            <w:r>
+              <w:rPr>
+                <w:rtl w:val="0"/>
+                <w:lang w:val="en-US"/>
+              </w:rPr>
+              <w:t>plugin in fuel ui</w:t>
+            </w:r>
+          </w:p>
+          <w:p>
+            <w:pPr>
+              <w:pStyle w:val="Body"/>
+              <w:numPr>
+                <w:ilvl w:val="1"/>
+                <w:numId w:val="12"/>
+              </w:numPr>
+            </w:pPr>
+            <w:r>
+              <w:rPr>
+                <w:rtl w:val="0"/>
+                <w:lang w:val="en-US"/>
+              </w:rPr>
+              <w:t>Provide passwords for Admin and for Gateway, e.g. qwe123QWE</w:t>
+            </w:r>
+          </w:p>
+          <w:p>
+            <w:pPr>
+              <w:pStyle w:val="Body"/>
+              <w:numPr>
+                <w:ilvl w:val="1"/>
+                <w:numId w:val="12"/>
+              </w:numPr>
+            </w:pPr>
+            <w:r>
+              <w:rPr>
+                <w:rtl w:val="0"/>
+                <w:lang w:val="en-US"/>
+              </w:rPr>
+              <w:t>Keep protection domain name and storage pool names in default values</w:t>
+            </w:r>
+          </w:p>
+          <w:p>
+            <w:pPr>
+              <w:pStyle w:val="Body"/>
+              <w:numPr>
+                <w:ilvl w:val="1"/>
+                <w:numId w:val="12"/>
+              </w:numPr>
+            </w:pPr>
+            <w:r>
+              <w:rPr>
+                <w:rtl w:val="0"/>
+                <w:lang w:val="en-US"/>
+              </w:rPr>
+              <w:t xml:space="preserve">Input </w:t>
+            </w:r>
+            <w:r>
+              <w:rPr>
+                <w:rtl w:val="0"/>
+                <w:lang w:val="en-US"/>
+              </w:rPr>
+              <w:t>‘</w:t>
+            </w:r>
+            <w:r>
+              <w:rPr>
+                <w:rtl w:val="0"/>
+                <w:lang w:val="en-US"/>
+              </w:rPr>
+              <w:t>/dev/sdb' in Storage devices</w:t>
+            </w:r>
+          </w:p>
+          <w:p>
+            <w:pPr>
+              <w:pStyle w:val="Body"/>
+              <w:numPr>
+                <w:ilvl w:val="1"/>
+                <w:numId w:val="12"/>
+              </w:numPr>
+            </w:pPr>
+            <w:r>
+              <w:rPr>
+                <w:rtl w:val="0"/>
+                <w:lang w:val="en-US"/>
+              </w:rPr>
+              <w:t xml:space="preserve">Select checkbox </w:t>
+            </w:r>
+            <w:r>
+              <w:rPr>
+                <w:rtl w:val="0"/>
+                <w:lang w:val="en-US"/>
+              </w:rPr>
+              <w:t>‘</w:t>
+            </w:r>
+            <w:r>
+              <w:rPr>
+                <w:rtl w:val="0"/>
+                <w:lang w:val="en-US"/>
+              </w:rPr>
+              <w:t>Controller as SDS</w:t>
+            </w:r>
+            <w:r>
+              <w:rPr>
+                <w:rtl w:val="0"/>
+                <w:lang w:val="en-US"/>
+              </w:rPr>
+              <w:t>’</w:t>
             </w:r>
           </w:p>
           <w:p>
@@ -8361,6 +8474,75 @@
                 <w:rtl w:val="0"/>
                 <w:lang w:val="en-US"/>
               </w:rPr>
+              <w:t>Add 3 node with Controller and Cinder role</w:t>
+            </w:r>
+          </w:p>
+          <w:p>
+            <w:pPr>
+              <w:pStyle w:val="Body"/>
+              <w:numPr>
+                <w:ilvl w:val="0"/>
+                <w:numId w:val="12"/>
+              </w:numPr>
+            </w:pPr>
+            <w:r>
+              <w:rPr>
+                <w:rtl w:val="0"/>
+                <w:lang w:val="en-US"/>
+              </w:rPr>
+              <w:t xml:space="preserve">Add </w:t>
+            </w:r>
+            <w:r>
+              <w:rPr>
+                <w:rtl w:val="0"/>
+                <w:lang w:val="en-US"/>
+              </w:rPr>
+              <w:t>1 node with Compute</w:t>
+            </w:r>
+            <w:r>
+              <w:rPr>
+                <w:rtl w:val="0"/>
+                <w:lang w:val="en-US"/>
+              </w:rPr>
+              <w:t xml:space="preserve"> </w:t>
+            </w:r>
+            <w:r>
+              <w:rPr>
+                <w:rtl w:val="0"/>
+                <w:lang w:val="en-US"/>
+              </w:rPr>
+              <w:t>role</w:t>
+            </w:r>
+          </w:p>
+          <w:p>
+            <w:pPr>
+              <w:pStyle w:val="Body"/>
+              <w:numPr>
+                <w:ilvl w:val="0"/>
+                <w:numId w:val="12"/>
+              </w:numPr>
+            </w:pPr>
+            <w:r>
+              <w:rPr>
+                <w:rtl w:val="0"/>
+                <w:lang w:val="en-US"/>
+              </w:rPr>
+              <w:t>Make second disk (sdb) unallocated for all four nodes</w:t>
+            </w:r>
+          </w:p>
+          <w:p>
+            <w:pPr>
+              <w:pStyle w:val="Body"/>
+              <w:numPr>
+                <w:ilvl w:val="0"/>
+                <w:numId w:val="12"/>
+              </w:numPr>
+            </w:pPr>
+            <w:r>
+              <w:rPr>
+                <w:rtl w:val="0"/>
+                <w:lang w:val="en-US"/>
+              </w:rPr>
               <w:t>Apply network settings</w:t>
             </w:r>
           </w:p>
@@ -8403,10 +8585,6 @@
                 <w:ilvl w:val="0"/>
                 <w:numId w:val="12"/>
               </w:numPr>
-              <w:spacing w:line="288" w:lineRule="auto"/>
-              <w:rPr>
-                <w:lang w:val="en-US"/>
-              </w:rPr>
             </w:pPr>
             <w:r>
               <w:rPr>
@@ -8436,7 +8614,28 @@
                 <w:rtl w:val="0"/>
                 <w:lang w:val="en-US"/>
               </w:rPr>
-              <w:t>rom the primary Controller node</w:t>
+              <w:t xml:space="preserve">rom the </w:t>
+            </w:r>
+            <w:r>
+              <w:rPr>
+                <w:rtl w:val="0"/>
+                <w:lang w:val="en-US"/>
+              </w:rPr>
+              <w:t>c</w:t>
+            </w:r>
+            <w:r>
+              <w:rPr>
+                <w:rtl w:val="0"/>
+                <w:lang w:val="en-US"/>
+              </w:rPr>
+              <w:t>ontroller node</w:t>
+            </w:r>
+            <w:r>
+              <w:rPr>
+                <w:rtl w:val="0"/>
+                <w:lang w:val="en-US"/>
+              </w:rPr>
+              <w:t xml:space="preserve"> with minimal management IP (initially it is master ScaleIO MDM)</w:t>
             </w:r>
           </w:p>
           <w:p>
@@ -8446,17 +8645,13 @@
                 <w:ilvl w:val="0"/>
                 <w:numId w:val="12"/>
               </w:numPr>
-              <w:spacing w:line="288" w:lineRule="auto"/>
-              <w:rPr>
-                <w:lang w:val="en-US"/>
-              </w:rPr>
             </w:pPr>
             <w:r>
               <w:rPr>
                 <w:rtl w:val="0"/>
                 <w:lang w:val="en-US"/>
               </w:rPr>
-              <w:t>Login to Horizon with the admin user when the OpenStack deployment is finished.</w:t>
+              <w:t>Login to Horizon with the admin user when the OpenStack deployment is finished</w:t>
             </w:r>
           </w:p>
           <w:p>
@@ -8466,10 +8661,6 @@
                 <w:ilvl w:val="1"/>
                 <w:numId w:val="12"/>
               </w:numPr>
-              <w:spacing w:line="288" w:lineRule="auto"/>
-              <w:rPr>
-                <w:lang w:val="en-US"/>
-              </w:rPr>
             </w:pPr>
             <w:r>
               <w:rPr>
@@ -8486,17 +8677,13 @@
                 <w:ilvl w:val="1"/>
                 <w:numId w:val="12"/>
               </w:numPr>
-              <w:spacing w:line="288" w:lineRule="auto"/>
-              <w:rPr>
-                <w:lang w:val="en-US"/>
-              </w:rPr>
             </w:pPr>
             <w:r>
               <w:rPr>
                 <w:rtl w:val="0"/>
                 <w:lang w:val="en-US"/>
               </w:rPr>
-              <w:t>Create flavor with 8GB disks</w:t>
+              <w:t>Create flavor with 8GB disks and zero swap</w:t>
             </w:r>
           </w:p>
           <w:p>
@@ -8506,10 +8693,6 @@
                 <w:ilvl w:val="1"/>
                 <w:numId w:val="12"/>
               </w:numPr>
-              <w:spacing w:line="288" w:lineRule="auto"/>
-              <w:rPr>
-                <w:lang w:val="en-US"/>
-              </w:rPr>
             </w:pPr>
             <w:r>
               <w:rPr>
@@ -8526,10 +8709,6 @@
                 <w:ilvl w:val="1"/>
                 <w:numId w:val="12"/>
               </w:numPr>
-              <w:spacing w:line="288" w:lineRule="auto"/>
-              <w:rPr>
-                <w:lang w:val="en-US"/>
-              </w:rPr>
             </w:pPr>
             <w:r>
               <w:rPr>
@@ -8546,10 +8725,6 @@
                 <w:ilvl w:val="0"/>
                 <w:numId w:val="12"/>
               </w:numPr>
-              <w:spacing w:line="288" w:lineRule="auto"/>
-              <w:rPr>
-                <w:lang w:val="en-US"/>
-              </w:rPr>
             </w:pPr>
             <w:r>
               <w:rPr>
@@ -8557,6 +8732,13 @@
                 <w:lang w:val="en-US"/>
               </w:rPr>
               <w:t>Run OSTF</w:t>
+            </w:r>
+            <w:r>
+              <w:rPr>
+                <w:rtl w:val="0"/>
+                <w:lang w:val="en-US"/>
+              </w:rPr>
+              <w:t xml:space="preserve"> excepting test with launch of instances</w:t>
             </w:r>
           </w:p>
         </w:tc>
@@ -8566,7 +8748,7 @@
           <w:shd w:val="clear" w:color="auto" w:fill="ced7e7"/>
         </w:tblPrEx>
         <w:trPr>
-          <w:trHeight w:val="2540" w:hRule="atLeast"/>
+          <w:trHeight w:val="2827" w:hRule="atLeast"/>
         </w:trPr>
         <w:tc>
           <w:tcPr>
@@ -8625,10 +8807,6 @@
                 <w:ilvl w:val="0"/>
                 <w:numId w:val="13"/>
               </w:numPr>
-              <w:spacing w:line="288" w:lineRule="auto"/>
-              <w:rPr>
-                <w:lang w:val="en-US"/>
-              </w:rPr>
             </w:pPr>
             <w:r>
               <w:rPr>
@@ -8652,10 +8830,6 @@
                 <w:ilvl w:val="0"/>
                 <w:numId w:val="13"/>
               </w:numPr>
-              <w:spacing w:line="288" w:lineRule="auto"/>
-              <w:rPr>
-                <w:lang w:val="en-US"/>
-              </w:rPr>
             </w:pPr>
             <w:r>
               <w:rPr>
@@ -8700,10 +8874,6 @@
                 <w:ilvl w:val="1"/>
                 <w:numId w:val="13"/>
               </w:numPr>
-              <w:spacing w:line="288" w:lineRule="auto"/>
-              <w:rPr>
-                <w:lang w:val="en-US"/>
-              </w:rPr>
             </w:pPr>
             <w:r>
               <w:rPr>
@@ -8720,10 +8890,6 @@
                 <w:ilvl w:val="1"/>
                 <w:numId w:val="13"/>
               </w:numPr>
-              <w:spacing w:line="288" w:lineRule="auto"/>
-              <w:rPr>
-                <w:lang w:val="en-US"/>
-              </w:rPr>
             </w:pPr>
             <w:r>
               <w:rPr>
@@ -8740,10 +8906,6 @@
                 <w:ilvl w:val="1"/>
                 <w:numId w:val="13"/>
               </w:numPr>
-              <w:spacing w:line="288" w:lineRule="auto"/>
-              <w:rPr>
-                <w:lang w:val="en-US"/>
-              </w:rPr>
             </w:pPr>
             <w:r>
               <w:rPr>
@@ -8755,7 +8917,6 @@
             <w:r>
               <w:rPr>
                 <w:rtl w:val="0"/>
-                <w:lang w:val="en-US"/>
               </w:rPr>
               <w:t>they are in connected state</w:t>
             </w:r>
@@ -8767,10 +8928,6 @@
                 <w:ilvl w:val="1"/>
                 <w:numId w:val="13"/>
               </w:numPr>
-              <w:spacing w:line="288" w:lineRule="auto"/>
-              <w:rPr>
-                <w:lang w:val="en-US"/>
-              </w:rPr>
             </w:pPr>
             <w:r>
               <w:rPr>
@@ -8787,10 +8944,6 @@
                 <w:ilvl w:val="0"/>
                 <w:numId w:val="13"/>
               </w:numPr>
-              <w:spacing w:line="288" w:lineRule="auto"/>
-              <w:rPr>
-                <w:lang w:val="en-US"/>
-              </w:rPr>
             </w:pPr>
             <w:r>
               <w:rPr>
@@ -8804,7 +8957,7 @@
                 <w:rtl w:val="0"/>
                 <w:lang w:val="en-US"/>
               </w:rPr>
-              <w:t>.</w:t>
+              <w:t>. Tests with launch of instances should be excluded because they require special flavour.</w:t>
             </w:r>
           </w:p>
         </w:tc>
@@ -8834,8 +8987,8 @@
           <w:rFonts w:ascii="Arial" w:cs="Arial" w:hAnsi="Arial" w:eastAsia="Arial"/>
         </w:rPr>
       </w:pPr>
-      <w:bookmarkStart w:name="_Toc12" w:id="46"/>
-      <w:bookmarkStart w:name="hi7qfs69lnngb" w:id="47"/>
+      <w:bookmarkStart w:name="_Toc12" w:id="47"/>
+      <w:bookmarkStart w:name="hi7qfs69lnngb" w:id="48"/>
       <w:r>
         <w:rPr>
           <w:rFonts w:ascii="Arial" w:hAnsi="Arial"/>
@@ -8844,7 +8997,7 @@
         </w:rPr>
         <w:t>Modifying env with enabled plugin (removing/adding controller nodes)</w:t>
       </w:r>
-      <w:bookmarkEnd w:id="46"/>
+      <w:bookmarkEnd w:id="47"/>
     </w:p>
     <w:p>
       <w:pPr>
@@ -9004,7 +9157,7 @@
             <w:pPr>
               <w:pStyle w:val="Body"/>
             </w:pPr>
-            <w:bookmarkStart w:name="hud54pvm25504" w:id="48"/>
+            <w:bookmarkStart w:name="hud54pvm25504" w:id="49"/>
             <w:r>
               <w:rPr>
                 <w:rtl w:val="0"/>
@@ -9080,7 +9233,7 @@
                 <w:lang w:val="en-US"/>
               </w:rPr>
             </w:pPr>
-            <w:bookmarkStart w:name="hud54pvm25504" w:id="49"/>
+            <w:bookmarkStart w:name="hud54pvm25504" w:id="50"/>
             <w:r>
               <w:rPr>
                 <w:rtl w:val="0"/>
@@ -9114,7 +9267,7 @@
                 <w:lang w:val="en-US"/>
               </w:rPr>
             </w:pPr>
-            <w:bookmarkStart w:name="hud54pvm25504" w:id="50"/>
+            <w:bookmarkStart w:name="hud54pvm25504" w:id="51"/>
             <w:r>
               <w:rPr>
                 <w:rtl w:val="0"/>
@@ -9136,7 +9289,7 @@
               </w:rPr>
               <w:t xml:space="preserve"> node</w:t>
             </w:r>
-            <w:bookmarkStart w:name="hud54pvm25504" w:id="51"/>
+            <w:bookmarkStart w:name="hud54pvm25504" w:id="52"/>
           </w:p>
           <w:p>
             <w:pPr>
@@ -9614,6 +9767,20 @@
               </w:rPr>
               <w:t>Run OSTF</w:t>
             </w:r>
+            <w:r>
+              <w:rPr>
+                <w:rtl w:val="0"/>
+                <w:lang w:val="en-US"/>
+              </w:rPr>
+              <w:t xml:space="preserve"> </w:t>
+            </w:r>
+            <w:r>
+              <w:rPr>
+                <w:rtl w:val="0"/>
+                <w:lang w:val="en-US"/>
+              </w:rPr>
+              <w:t>excepting test with launch of instances</w:t>
+            </w:r>
           </w:p>
           <w:p>
             <w:pPr>
@@ -9730,6 +9897,20 @@
               </w:rPr>
               <w:t>Run OSTF</w:t>
             </w:r>
+            <w:r>
+              <w:rPr>
+                <w:rtl w:val="0"/>
+                <w:lang w:val="en-US"/>
+              </w:rPr>
+              <w:t xml:space="preserve"> </w:t>
+            </w:r>
+            <w:r>
+              <w:rPr>
+                <w:rtl w:val="0"/>
+                <w:lang w:val="en-US"/>
+              </w:rPr>
+              <w:t>excepting test with launch of instances</w:t>
+            </w:r>
           </w:p>
           <w:p>
             <w:pPr>
@@ -9813,6 +9994,20 @@
               </w:rPr>
               <w:t>Run OSTF</w:t>
             </w:r>
+            <w:r>
+              <w:rPr>
+                <w:rtl w:val="0"/>
+                <w:lang w:val="en-US"/>
+              </w:rPr>
+              <w:t xml:space="preserve"> </w:t>
+            </w:r>
+            <w:r>
+              <w:rPr>
+                <w:rtl w:val="0"/>
+                <w:lang w:val="en-US"/>
+              </w:rPr>
+              <w:t>excepting test with launch of instances</w:t>
+            </w:r>
           </w:p>
         </w:tc>
       </w:tr>
@@ -9821,7 +10016,7 @@
           <w:shd w:val="clear" w:color="auto" w:fill="ced7e7"/>
         </w:tblPrEx>
         <w:trPr>
-          <w:trHeight w:val="3113" w:hRule="atLeast"/>
+          <w:trHeight w:val="2827" w:hRule="atLeast"/>
         </w:trPr>
         <w:tc>
           <w:tcPr>
@@ -10023,39 +10218,13 @@
                 <w:rtl w:val="0"/>
                 <w:lang w:val="en-US"/>
               </w:rPr>
-              <w:t>.</w:t>
-            </w:r>
-          </w:p>
-          <w:p>
-            <w:pPr>
-              <w:pStyle w:val="Body"/>
-              <w:numPr>
-                <w:ilvl w:val="0"/>
-                <w:numId w:val="16"/>
-              </w:numPr>
-            </w:pPr>
-            <w:r>
-              <w:rPr>
-                <w:rtl w:val="0"/>
-                <w:lang w:val="en-US"/>
-              </w:rPr>
-              <w:t>Cluster continues working after removal controller. OSTF passed</w:t>
-            </w:r>
-          </w:p>
-          <w:p>
-            <w:pPr>
-              <w:pStyle w:val="Body"/>
-              <w:numPr>
-                <w:ilvl w:val="0"/>
-                <w:numId w:val="16"/>
-              </w:numPr>
-            </w:pPr>
-            <w:r>
-              <w:rPr>
-                <w:rtl w:val="0"/>
-                <w:lang w:val="en-US"/>
-              </w:rPr>
-              <w:t>Cluster continues working after adding. OSTF passed</w:t>
+              <w:t xml:space="preserve"> in all runs. </w:t>
+            </w:r>
+            <w:r>
+              <w:rPr>
+                <w:rtl w:val="0"/>
+              </w:rPr>
+              <w:t>Tests with launch of instances should be excluded because they require special flavour.</w:t>
             </w:r>
           </w:p>
         </w:tc>
@@ -10101,8 +10270,8 @@
           <w:rFonts w:ascii="Arial" w:cs="Arial" w:hAnsi="Arial" w:eastAsia="Arial"/>
         </w:rPr>
       </w:pPr>
-      <w:bookmarkStart w:name="_Toc13" w:id="52"/>
-      <w:bookmarkStart w:name="hljpmaxg12tdy" w:id="53"/>
+      <w:bookmarkStart w:name="_Toc13" w:id="53"/>
+      <w:bookmarkStart w:name="hljpmaxg12tdy" w:id="54"/>
       <w:r>
         <w:rPr>
           <w:rFonts w:ascii="Arial" w:hAnsi="Arial"/>
@@ -10111,7 +10280,7 @@
         </w:rPr>
         <w:t>Modifying env with enabled plugin (removing/adding compute node)</w:t>
       </w:r>
-      <w:bookmarkEnd w:id="52"/>
+      <w:bookmarkEnd w:id="53"/>
     </w:p>
     <w:p>
       <w:pPr>
@@ -10275,7 +10444,6 @@
                 <w:ilvl w:val="0"/>
                 <w:numId w:val="17"/>
               </w:numPr>
-              <w:spacing w:line="288" w:lineRule="auto"/>
               <w:rPr>
                 <w:lang w:val="en-US"/>
               </w:rPr>
@@ -10295,7 +10463,6 @@
                 <w:ilvl w:val="0"/>
                 <w:numId w:val="17"/>
               </w:numPr>
-              <w:spacing w:line="288" w:lineRule="auto"/>
               <w:rPr>
                 <w:lang w:val="en-US"/>
               </w:rPr>
@@ -10315,7 +10482,6 @@
                 <w:ilvl w:val="0"/>
                 <w:numId w:val="17"/>
               </w:numPr>
-              <w:spacing w:line="288" w:lineRule="auto"/>
               <w:rPr>
                 <w:lang w:val="en-US"/>
               </w:rPr>
@@ -10633,7 +10799,6 @@
                 <w:ilvl w:val="0"/>
                 <w:numId w:val="17"/>
               </w:numPr>
-              <w:spacing w:line="288" w:lineRule="auto"/>
               <w:rPr>
                 <w:lang w:val="en-US"/>
               </w:rPr>
@@ -10660,7 +10825,6 @@
                 <w:ilvl w:val="0"/>
                 <w:numId w:val="17"/>
               </w:numPr>
-              <w:spacing w:line="288" w:lineRule="auto"/>
               <w:rPr>
                 <w:lang w:val="en-US"/>
               </w:rPr>
@@ -10671,6 +10835,20 @@
                 <w:lang w:val="en-US"/>
               </w:rPr>
               <w:t>Run OSTF</w:t>
+            </w:r>
+            <w:r>
+              <w:rPr>
+                <w:rtl w:val="0"/>
+                <w:lang w:val="en-US"/>
+              </w:rPr>
+              <w:t xml:space="preserve"> </w:t>
+            </w:r>
+            <w:r>
+              <w:rPr>
+                <w:rtl w:val="0"/>
+                <w:lang w:val="en-US"/>
+              </w:rPr>
+              <w:t>excepting test with launch of instances</w:t>
             </w:r>
           </w:p>
           <w:p>
@@ -10680,7 +10858,6 @@
                 <w:ilvl w:val="0"/>
                 <w:numId w:val="17"/>
               </w:numPr>
-              <w:spacing w:line="288" w:lineRule="auto"/>
               <w:rPr>
                 <w:lang w:val="en-US"/>
               </w:rPr>
@@ -10700,7 +10877,6 @@
                 <w:ilvl w:val="0"/>
                 <w:numId w:val="17"/>
               </w:numPr>
-              <w:spacing w:line="288" w:lineRule="auto"/>
               <w:rPr>
                 <w:lang w:val="en-US"/>
               </w:rPr>
@@ -10720,7 +10896,6 @@
                 <w:ilvl w:val="0"/>
                 <w:numId w:val="17"/>
               </w:numPr>
-              <w:spacing w:line="288" w:lineRule="auto"/>
               <w:rPr>
                 <w:lang w:val="en-US"/>
               </w:rPr>
@@ -10754,7 +10929,6 @@
                 <w:ilvl w:val="0"/>
                 <w:numId w:val="17"/>
               </w:numPr>
-              <w:spacing w:line="288" w:lineRule="auto"/>
               <w:rPr>
                 <w:lang w:val="en-US"/>
               </w:rPr>
@@ -10765,6 +10939,20 @@
                 <w:lang w:val="en-US"/>
               </w:rPr>
               <w:t>Run OSTF</w:t>
+            </w:r>
+            <w:r>
+              <w:rPr>
+                <w:rtl w:val="0"/>
+                <w:lang w:val="en-US"/>
+              </w:rPr>
+              <w:t xml:space="preserve"> </w:t>
+            </w:r>
+            <w:r>
+              <w:rPr>
+                <w:rtl w:val="0"/>
+                <w:lang w:val="en-US"/>
+              </w:rPr>
+              <w:t>excepting test with launch of instances</w:t>
             </w:r>
           </w:p>
           <w:p>
@@ -10774,7 +10962,6 @@
                 <w:ilvl w:val="0"/>
                 <w:numId w:val="17"/>
               </w:numPr>
-              <w:spacing w:line="288" w:lineRule="auto"/>
               <w:rPr>
                 <w:lang w:val="en-US"/>
               </w:rPr>
@@ -10794,7 +10981,6 @@
                 <w:ilvl w:val="0"/>
                 <w:numId w:val="17"/>
               </w:numPr>
-              <w:spacing w:line="288" w:lineRule="auto"/>
               <w:rPr>
                 <w:lang w:val="en-US"/>
               </w:rPr>
@@ -10814,7 +11000,6 @@
                 <w:ilvl w:val="0"/>
                 <w:numId w:val="17"/>
               </w:numPr>
-              <w:spacing w:line="288" w:lineRule="auto"/>
               <w:rPr>
                 <w:lang w:val="en-US"/>
               </w:rPr>
@@ -10848,7 +11033,6 @@
                 <w:ilvl w:val="0"/>
                 <w:numId w:val="17"/>
               </w:numPr>
-              <w:spacing w:line="288" w:lineRule="auto"/>
               <w:rPr>
                 <w:lang w:val="en-US"/>
               </w:rPr>
@@ -10875,7 +11059,6 @@
                 <w:ilvl w:val="0"/>
                 <w:numId w:val="17"/>
               </w:numPr>
-              <w:spacing w:line="288" w:lineRule="auto"/>
               <w:rPr>
                 <w:lang w:val="en-US"/>
               </w:rPr>
@@ -10886,6 +11069,20 @@
                 <w:lang w:val="en-US"/>
               </w:rPr>
               <w:t>Run OSTF</w:t>
+            </w:r>
+            <w:r>
+              <w:rPr>
+                <w:rtl w:val="0"/>
+                <w:lang w:val="en-US"/>
+              </w:rPr>
+              <w:t xml:space="preserve"> </w:t>
+            </w:r>
+            <w:r>
+              <w:rPr>
+                <w:rtl w:val="0"/>
+                <w:lang w:val="en-US"/>
+              </w:rPr>
+              <w:t>excepting test with launch of instances</w:t>
             </w:r>
           </w:p>
         </w:tc>
@@ -10895,7 +11092,7 @@
           <w:shd w:val="clear" w:color="auto" w:fill="ced7e7"/>
         </w:tblPrEx>
         <w:trPr>
-          <w:trHeight w:val="3113" w:hRule="atLeast"/>
+          <w:trHeight w:val="2827" w:hRule="atLeast"/>
         </w:trPr>
         <w:tc>
           <w:tcPr>
@@ -11098,39 +11295,28 @@
                 <w:rtl w:val="0"/>
                 <w:lang w:val="en-US"/>
               </w:rPr>
-              <w:t>.</w:t>
-            </w:r>
-          </w:p>
-          <w:p>
-            <w:pPr>
-              <w:pStyle w:val="Body"/>
-              <w:numPr>
-                <w:ilvl w:val="0"/>
-                <w:numId w:val="19"/>
-              </w:numPr>
-            </w:pPr>
-            <w:r>
-              <w:rPr>
-                <w:rtl w:val="0"/>
-                <w:lang w:val="en-US"/>
-              </w:rPr>
-              <w:t>Cluster continues working after removal compute node. OSTF passed.</w:t>
-            </w:r>
-          </w:p>
-          <w:p>
-            <w:pPr>
-              <w:pStyle w:val="Body"/>
-              <w:numPr>
-                <w:ilvl w:val="0"/>
-                <w:numId w:val="19"/>
-              </w:numPr>
-            </w:pPr>
-            <w:r>
-              <w:rPr>
-                <w:rtl w:val="0"/>
-                <w:lang w:val="en-US"/>
-              </w:rPr>
-              <w:t>Cluster continues working after adding compute node. OSTF passed.</w:t>
+              <w:t xml:space="preserve">. </w:t>
+            </w:r>
+            <w:r>
+              <w:rPr>
+                <w:rtl w:val="0"/>
+                <w:lang w:val="en-US"/>
+              </w:rPr>
+              <w:t>Test</w:t>
+            </w:r>
+            <w:r>
+              <w:rPr>
+                <w:rtl w:val="0"/>
+                <w:lang w:val="en-US"/>
+              </w:rPr>
+              <w:t>s</w:t>
+            </w:r>
+            <w:r>
+              <w:rPr>
+                <w:rtl w:val="0"/>
+                <w:lang w:val="en-US"/>
+              </w:rPr>
+              <w:t xml:space="preserve"> with launch of instances should be excluded because they require special flavour.</w:t>
             </w:r>
           </w:p>
         </w:tc>
@@ -11158,8 +11344,8 @@
           <w:rFonts w:ascii="Arial" w:cs="Arial" w:hAnsi="Arial" w:eastAsia="Arial"/>
         </w:rPr>
       </w:pPr>
-      <w:bookmarkStart w:name="_Toc14" w:id="54"/>
-      <w:bookmarkStart w:name="hsf9irtsbnouf" w:id="55"/>
+      <w:bookmarkStart w:name="_Toc14" w:id="55"/>
+      <w:bookmarkStart w:name="hsf9irtsbnouf" w:id="56"/>
       <w:r>
         <w:rPr>
           <w:rFonts w:ascii="Arial" w:hAnsi="Arial"/>
@@ -11168,7 +11354,7 @@
         </w:rPr>
         <w:t>Uninstall of plugin with deployed environment</w:t>
       </w:r>
-      <w:bookmarkEnd w:id="54"/>
+      <w:bookmarkEnd w:id="55"/>
     </w:p>
     <w:p>
       <w:pPr>
@@ -11595,8 +11781,8 @@
           <w:rFonts w:ascii="Arial" w:cs="Arial" w:hAnsi="Arial" w:eastAsia="Arial"/>
         </w:rPr>
       </w:pPr>
-      <w:bookmarkStart w:name="_Toc15" w:id="56"/>
-      <w:bookmarkStart w:name="h3oa18jdmatyj" w:id="57"/>
+      <w:bookmarkStart w:name="_Toc15" w:id="57"/>
+      <w:bookmarkStart w:name="h3oa18jdmatyj" w:id="58"/>
       <w:r>
         <w:rPr>
           <w:rFonts w:ascii="Arial" w:hAnsi="Arial"/>
@@ -11605,7 +11791,7 @@
         </w:rPr>
         <w:t>Uninstall of plugin</w:t>
       </w:r>
-      <w:bookmarkEnd w:id="56"/>
+      <w:bookmarkEnd w:id="57"/>
     </w:p>
     <w:p>
       <w:pPr>
@@ -11943,8 +12129,8 @@
           <w:rFonts w:ascii="Arial" w:cs="Arial" w:hAnsi="Arial" w:eastAsia="Arial"/>
         </w:rPr>
       </w:pPr>
-      <w:bookmarkStart w:name="_Toc16" w:id="58"/>
-      <w:bookmarkStart w:name="hsq6iwh656wfp" w:id="59"/>
+      <w:bookmarkStart w:name="_Toc16" w:id="59"/>
+      <w:bookmarkStart w:name="hsq6iwh656wfp" w:id="60"/>
       <w:r>
         <w:rPr>
           <w:rFonts w:ascii="Arial" w:hAnsi="Arial"/>
@@ -11952,7 +12138,7 @@
         </w:rPr>
         <w:t>Appendix</w:t>
       </w:r>
-      <w:bookmarkEnd w:id="58"/>
+      <w:bookmarkEnd w:id="59"/>
     </w:p>
     <w:p>
       <w:pPr>
@@ -11964,7 +12150,7 @@
         <w:pStyle w:val="Body"/>
         <w:spacing w:line="276" w:lineRule="auto"/>
       </w:pPr>
-      <w:bookmarkStart w:name="hsq6iwh656wfp" w:id="60"/>
+      <w:bookmarkStart w:name="hsq6iwh656wfp" w:id="61"/>
     </w:p>
     <w:tbl>
       <w:tblPr>
@@ -12435,7 +12621,7 @@
         <w:pStyle w:val="Body"/>
         <w:spacing w:line="276" w:lineRule="auto"/>
       </w:pPr>
-      <w:bookmarkStart w:name="hsq6iwh656wfp" w:id="61"/>
+      <w:bookmarkStart w:name="hsq6iwh656wfp" w:id="62"/>
       <w:r/>
     </w:p>
     <w:sectPr>

</xml_diff>

<commit_message>
Added examples for scli into test plan
</commit_message>
<xml_diff>
--- a/doc/testing/TestPlanforScaleIOFuelPlugin.docx
+++ b/doc/testing/TestPlanforScaleIOFuelPlugin.docx
@@ -374,7 +374,7 @@
           <w:rtl w:val="0"/>
           <w:lang w:val="en-US"/>
         </w:rPr>
-        <w:t>.0-1</w:t>
+        <w:t>.0.0-1</w:t>
       </w:r>
     </w:p>
     <w:p>
@@ -2259,7 +2259,7 @@
           <w:vertAlign w:val="baseline"/>
           <w:rtl w:val="0"/>
         </w:rPr>
-        <w:t>6</w:t>
+        <w:t>8</w:t>
       </w:r>
       <w:r>
         <w:rPr>
@@ -2444,7 +2444,7 @@
           <w:vertAlign w:val="baseline"/>
           <w:rtl w:val="0"/>
         </w:rPr>
-        <w:t>8</w:t>
+        <w:t>9</w:t>
       </w:r>
       <w:r>
         <w:rPr>
@@ -2629,7 +2629,7 @@
           <w:vertAlign w:val="baseline"/>
           <w:rtl w:val="0"/>
         </w:rPr>
-        <w:t>8</w:t>
+        <w:t>9</w:t>
       </w:r>
       <w:r>
         <w:rPr>
@@ -2814,7 +2814,7 @@
           <w:vertAlign w:val="baseline"/>
           <w:rtl w:val="0"/>
         </w:rPr>
-        <w:t>9</w:t>
+        <w:t>10</w:t>
       </w:r>
       <w:r>
         <w:rPr>
@@ -2999,7 +2999,7 @@
           <w:vertAlign w:val="baseline"/>
           <w:rtl w:val="0"/>
         </w:rPr>
-        <w:t>11</w:t>
+        <w:t>12</w:t>
       </w:r>
       <w:r>
         <w:rPr>
@@ -3184,7 +3184,7 @@
           <w:vertAlign w:val="baseline"/>
           <w:rtl w:val="0"/>
         </w:rPr>
-        <w:t>12</w:t>
+        <w:t>13</w:t>
       </w:r>
       <w:r>
         <w:rPr>
@@ -3369,7 +3369,7 @@
           <w:vertAlign w:val="baseline"/>
           <w:rtl w:val="0"/>
         </w:rPr>
-        <w:t>12</w:t>
+        <w:t>13</w:t>
       </w:r>
       <w:r>
         <w:rPr>
@@ -3554,7 +3554,7 @@
           <w:vertAlign w:val="baseline"/>
           <w:rtl w:val="0"/>
         </w:rPr>
-        <w:t>13</w:t>
+        <w:t>14</w:t>
       </w:r>
       <w:r>
         <w:rPr>
@@ -3739,7 +3739,7 @@
           <w:vertAlign w:val="baseline"/>
           <w:rtl w:val="0"/>
         </w:rPr>
-        <w:t>13</w:t>
+        <w:t>14</w:t>
       </w:r>
       <w:r>
         <w:rPr>
@@ -3924,7 +3924,7 @@
           <w:vertAlign w:val="baseline"/>
           <w:rtl w:val="0"/>
         </w:rPr>
-        <w:t>13</w:t>
+        <w:t>14</w:t>
       </w:r>
       <w:r>
         <w:rPr>
@@ -4090,7 +4090,7 @@
           <w:vertAlign w:val="baseline"/>
           <w:rtl w:val="0"/>
         </w:rPr>
-        <w:t>14</w:t>
+        <w:t>15</w:t>
       </w:r>
       <w:r>
         <w:rPr>
@@ -5041,6 +5041,270 @@
           </w:p>
         </w:tc>
       </w:tr>
+      <w:tr>
+        <w:tblPrEx>
+          <w:shd w:val="clear" w:color="auto" w:fill="ced7e7"/>
+        </w:tblPrEx>
+        <w:trPr>
+          <w:trHeight w:val="493" w:hRule="atLeast"/>
+        </w:trPr>
+        <w:tc>
+          <w:tcPr>
+            <w:tcW w:type="dxa" w:w="1090"/>
+            <w:tcBorders>
+              <w:top w:val="single" w:color="000000" w:sz="8" w:space="0" w:shadow="0" w:frame="0"/>
+              <w:left w:val="single" w:color="000000" w:sz="8" w:space="0" w:shadow="0" w:frame="0"/>
+              <w:bottom w:val="single" w:color="000000" w:sz="8" w:space="0" w:shadow="0" w:frame="0"/>
+              <w:right w:val="single" w:color="000000" w:sz="8" w:space="0" w:shadow="0" w:frame="0"/>
+            </w:tcBorders>
+            <w:shd w:val="clear" w:color="auto" w:fill="auto"/>
+            <w:tcMar>
+              <w:top w:type="dxa" w:w="80"/>
+              <w:left w:type="dxa" w:w="80"/>
+              <w:bottom w:type="dxa" w:w="80"/>
+              <w:right w:type="dxa" w:w="80"/>
+            </w:tcMar>
+            <w:vAlign w:val="top"/>
+          </w:tcPr>
+          <w:p>
+            <w:pPr>
+              <w:keepNext w:val="0"/>
+              <w:keepLines w:val="0"/>
+              <w:pageBreakBefore w:val="0"/>
+              <w:widowControl w:val="1"/>
+              <w:shd w:val="clear" w:color="auto" w:fill="auto"/>
+              <w:suppressAutoHyphens w:val="0"/>
+              <w:bidi w:val="0"/>
+              <w:spacing w:before="0" w:after="0" w:line="240" w:lineRule="auto"/>
+              <w:ind w:left="0" w:right="0" w:firstLine="0"/>
+              <w:jc w:val="left"/>
+              <w:outlineLvl w:val="9"/>
+              <w:rPr>
+                <w:rtl w:val="0"/>
+              </w:rPr>
+            </w:pPr>
+            <w:r>
+              <w:rPr>
+                <w:rFonts w:ascii="Arial" w:cs="Calibri" w:hAnsi="Arial" w:eastAsia="Calibri"/>
+                <w:b w:val="0"/>
+                <w:bCs w:val="0"/>
+                <w:i w:val="0"/>
+                <w:iCs w:val="0"/>
+                <w:caps w:val="0"/>
+                <w:smallCaps w:val="0"/>
+                <w:strike w:val="0"/>
+                <w:dstrike w:val="0"/>
+                <w:outline w:val="0"/>
+                <w:color w:val="000000"/>
+                <w:spacing w:val="0"/>
+                <w:kern w:val="0"/>
+                <w:position w:val="0"/>
+                <w:sz w:val="22"/>
+                <w:szCs w:val="22"/>
+                <w:u w:val="none" w:color="000000"/>
+                <w:vertAlign w:val="baseline"/>
+                <w:rtl w:val="0"/>
+              </w:rPr>
+              <w:t>0.4</w:t>
+            </w:r>
+          </w:p>
+        </w:tc>
+        <w:tc>
+          <w:tcPr>
+            <w:tcW w:type="dxa" w:w="1773"/>
+            <w:tcBorders>
+              <w:top w:val="single" w:color="000000" w:sz="8" w:space="0" w:shadow="0" w:frame="0"/>
+              <w:left w:val="single" w:color="000000" w:sz="8" w:space="0" w:shadow="0" w:frame="0"/>
+              <w:bottom w:val="single" w:color="000000" w:sz="8" w:space="0" w:shadow="0" w:frame="0"/>
+              <w:right w:val="single" w:color="000000" w:sz="8" w:space="0" w:shadow="0" w:frame="0"/>
+            </w:tcBorders>
+            <w:shd w:val="clear" w:color="auto" w:fill="auto"/>
+            <w:tcMar>
+              <w:top w:type="dxa" w:w="80"/>
+              <w:left w:type="dxa" w:w="80"/>
+              <w:bottom w:type="dxa" w:w="80"/>
+              <w:right w:type="dxa" w:w="80"/>
+            </w:tcMar>
+            <w:vAlign w:val="top"/>
+          </w:tcPr>
+          <w:p>
+            <w:pPr>
+              <w:keepNext w:val="0"/>
+              <w:keepLines w:val="0"/>
+              <w:pageBreakBefore w:val="0"/>
+              <w:widowControl w:val="1"/>
+              <w:shd w:val="clear" w:color="auto" w:fill="auto"/>
+              <w:suppressAutoHyphens w:val="0"/>
+              <w:bidi w:val="0"/>
+              <w:spacing w:before="0" w:after="0" w:line="240" w:lineRule="auto"/>
+              <w:ind w:left="0" w:right="0" w:firstLine="0"/>
+              <w:jc w:val="left"/>
+              <w:outlineLvl w:val="9"/>
+              <w:rPr>
+                <w:rtl w:val="0"/>
+              </w:rPr>
+            </w:pPr>
+            <w:r>
+              <w:rPr>
+                <w:rFonts w:ascii="Arial" w:cs="Calibri" w:hAnsi="Arial" w:eastAsia="Calibri"/>
+                <w:b w:val="0"/>
+                <w:bCs w:val="0"/>
+                <w:i w:val="0"/>
+                <w:iCs w:val="0"/>
+                <w:caps w:val="0"/>
+                <w:smallCaps w:val="0"/>
+                <w:strike w:val="0"/>
+                <w:dstrike w:val="0"/>
+                <w:outline w:val="0"/>
+                <w:color w:val="000000"/>
+                <w:spacing w:val="0"/>
+                <w:kern w:val="0"/>
+                <w:position w:val="0"/>
+                <w:sz w:val="22"/>
+                <w:szCs w:val="22"/>
+                <w:u w:val="none" w:color="000000"/>
+                <w:vertAlign w:val="baseline"/>
+                <w:rtl w:val="0"/>
+              </w:rPr>
+              <w:t>08.04.2016</w:t>
+            </w:r>
+          </w:p>
+        </w:tc>
+        <w:tc>
+          <w:tcPr>
+            <w:tcW w:type="dxa" w:w="3258"/>
+            <w:tcBorders>
+              <w:top w:val="single" w:color="000000" w:sz="8" w:space="0" w:shadow="0" w:frame="0"/>
+              <w:left w:val="single" w:color="000000" w:sz="8" w:space="0" w:shadow="0" w:frame="0"/>
+              <w:bottom w:val="single" w:color="000000" w:sz="8" w:space="0" w:shadow="0" w:frame="0"/>
+              <w:right w:val="single" w:color="000000" w:sz="8" w:space="0" w:shadow="0" w:frame="0"/>
+            </w:tcBorders>
+            <w:shd w:val="clear" w:color="auto" w:fill="auto"/>
+            <w:tcMar>
+              <w:top w:type="dxa" w:w="80"/>
+              <w:left w:type="dxa" w:w="80"/>
+              <w:bottom w:type="dxa" w:w="80"/>
+              <w:right w:type="dxa" w:w="80"/>
+            </w:tcMar>
+            <w:vAlign w:val="top"/>
+          </w:tcPr>
+          <w:p>
+            <w:pPr>
+              <w:pStyle w:val="Body"/>
+              <w:spacing w:line="240" w:lineRule="auto"/>
+            </w:pPr>
+            <w:r>
+              <w:rPr>
+                <w:rtl w:val="0"/>
+                <w:lang w:val="en-US"/>
+              </w:rPr>
+              <w:t>Alexey Morlang</w:t>
+            </w:r>
+          </w:p>
+          <w:p>
+            <w:pPr>
+              <w:pStyle w:val="Body"/>
+              <w:spacing w:line="240" w:lineRule="auto"/>
+            </w:pPr>
+            <w:r>
+              <w:rPr>
+                <w:rtl w:val="0"/>
+                <w:lang w:val="en-US"/>
+              </w:rPr>
+              <w:t>(</w:t>
+            </w:r>
+            <w:r>
+              <w:rPr>
+                <w:rtl w:val="0"/>
+                <w:lang w:val="en-US"/>
+              </w:rPr>
+              <w:t>alexey.morlang</w:t>
+            </w:r>
+            <w:r>
+              <w:rPr>
+                <w:rtl w:val="0"/>
+                <w:lang w:val="en-US"/>
+              </w:rPr>
+              <w:t>@</w:t>
+            </w:r>
+            <w:r>
+              <w:rPr>
+                <w:rtl w:val="0"/>
+                <w:lang w:val="en-US"/>
+              </w:rPr>
+              <w:t>emc</w:t>
+            </w:r>
+            <w:r>
+              <w:rPr>
+                <w:rtl w:val="0"/>
+                <w:lang w:val="en-US"/>
+              </w:rPr>
+              <w:t>.com)</w:t>
+            </w:r>
+          </w:p>
+        </w:tc>
+        <w:tc>
+          <w:tcPr>
+            <w:tcW w:type="dxa" w:w="3218"/>
+            <w:tcBorders>
+              <w:top w:val="single" w:color="000000" w:sz="8" w:space="0" w:shadow="0" w:frame="0"/>
+              <w:left w:val="single" w:color="000000" w:sz="8" w:space="0" w:shadow="0" w:frame="0"/>
+              <w:bottom w:val="single" w:color="000000" w:sz="8" w:space="0" w:shadow="0" w:frame="0"/>
+              <w:right w:val="single" w:color="000000" w:sz="8" w:space="0" w:shadow="0" w:frame="0"/>
+            </w:tcBorders>
+            <w:shd w:val="clear" w:color="auto" w:fill="auto"/>
+            <w:tcMar>
+              <w:top w:type="dxa" w:w="80"/>
+              <w:left w:type="dxa" w:w="80"/>
+              <w:bottom w:type="dxa" w:w="80"/>
+              <w:right w:type="dxa" w:w="80"/>
+            </w:tcMar>
+            <w:vAlign w:val="top"/>
+          </w:tcPr>
+          <w:p>
+            <w:pPr>
+              <w:keepNext w:val="0"/>
+              <w:keepLines w:val="0"/>
+              <w:pageBreakBefore w:val="0"/>
+              <w:widowControl w:val="1"/>
+              <w:shd w:val="clear" w:color="auto" w:fill="auto"/>
+              <w:suppressAutoHyphens w:val="0"/>
+              <w:bidi w:val="0"/>
+              <w:spacing w:before="0" w:after="0" w:line="240" w:lineRule="auto"/>
+              <w:ind w:left="0" w:right="0" w:firstLine="0"/>
+              <w:jc w:val="left"/>
+              <w:outlineLvl w:val="9"/>
+              <w:rPr>
+                <w:rtl w:val="0"/>
+              </w:rPr>
+            </w:pPr>
+            <w:r>
+              <w:rPr>
+                <w:rFonts w:ascii="Arial" w:cs="Calibri" w:hAnsi="Arial" w:eastAsia="Calibri"/>
+                <w:b w:val="0"/>
+                <w:bCs w:val="0"/>
+                <w:i w:val="0"/>
+                <w:iCs w:val="0"/>
+                <w:caps w:val="0"/>
+                <w:smallCaps w:val="0"/>
+                <w:strike w:val="0"/>
+                <w:dstrike w:val="0"/>
+                <w:outline w:val="0"/>
+                <w:color w:val="000000"/>
+                <w:spacing w:val="0"/>
+                <w:kern w:val="0"/>
+                <w:position w:val="0"/>
+                <w:sz w:val="22"/>
+                <w:szCs w:val="22"/>
+                <w:u w:val="none" w:color="000000"/>
+                <w:vertAlign w:val="baseline"/>
+                <w:rtl w:val="0"/>
+              </w:rPr>
+              <w:t>Added examples for SCLI tool.</w:t>
+            </w:r>
+          </w:p>
+        </w:tc>
+      </w:tr>
     </w:tbl>
     <w:p>
       <w:pPr>
@@ -7324,25 +7588,7 @@
           <w:rtl w:val="0"/>
           <w:lang w:val="en-US"/>
         </w:rPr>
-        <w:t xml:space="preserve">Tool </w:t>
-      </w:r>
-      <w:r>
-        <w:rPr>
-          <w:sz w:val="24"/>
-          <w:szCs w:val="24"/>
-          <w:rtl w:val="0"/>
-          <w:lang w:val="en-US"/>
-        </w:rPr>
-        <w:t>‘</w:t>
-      </w:r>
-      <w:r>
-        <w:rPr>
-          <w:sz w:val="24"/>
-          <w:szCs w:val="24"/>
-          <w:rtl w:val="0"/>
-          <w:lang w:val="en-US"/>
-        </w:rPr>
-        <w:t>scli' how to-s:</w:t>
+        <w:t>How to do checks with ScaleIO CLI tool (scli):</w:t>
       </w:r>
     </w:p>
     <w:p>
@@ -7804,29 +8050,1087 @@
         </w:rPr>
         <w:t>query_all_sdc</w:t>
       </w:r>
+      <w:bookmarkEnd w:id="36"/>
     </w:p>
     <w:p>
       <w:pPr>
         <w:pStyle w:val="Body"/>
         <w:spacing w:line="276" w:lineRule="auto"/>
+        <w:ind w:left="720"/>
       </w:pPr>
     </w:p>
     <w:p>
       <w:pPr>
         <w:pStyle w:val="Body"/>
         <w:spacing w:line="276" w:lineRule="auto"/>
-      </w:pPr>
+        <w:ind w:left="720"/>
+      </w:pPr>
+      <w:r>
+        <w:rPr>
+          <w:rtl w:val="0"/>
+          <w:lang w:val="en-US"/>
+        </w:rPr>
+        <w:t xml:space="preserve">There should controlled </w:t>
+      </w:r>
+      <w:r>
+        <w:rPr>
+          <w:rtl w:val="0"/>
+          <w:lang w:val="en-US"/>
+        </w:rPr>
+        <w:t>‘</w:t>
+      </w:r>
+      <w:r>
+        <w:rPr>
+          <w:rtl w:val="0"/>
+          <w:lang w:val="en-US"/>
+        </w:rPr>
+        <w:t>State: Normal</w:t>
+      </w:r>
+      <w:r>
+        <w:rPr>
+          <w:rtl w:val="0"/>
+          <w:lang w:val="en-US"/>
+        </w:rPr>
+        <w:t>’</w:t>
+      </w:r>
+      <w:r>
+        <w:rPr>
+          <w:rtl w:val="0"/>
+          <w:lang w:val="en-US"/>
+        </w:rPr>
+        <w:t>. For 3 controllers configuration there should be 1 master MDM, 1 slave MDMs, 1 Tie-Breakes. For 5 controllers configurations - 1 master MDM, 2 slave MDMs, 2 Tie-Breakers. Below there is an example of output for 3 controllers and 1 compute cluster.</w:t>
+      </w:r>
     </w:p>
     <w:p>
       <w:pPr>
         <w:pStyle w:val="Body"/>
-        <w:rPr>
-          <w:sz w:val="24"/>
-          <w:szCs w:val="24"/>
-          <w:lang w:val="en-US"/>
-        </w:rPr>
-      </w:pPr>
-      <w:bookmarkEnd w:id="36"/>
+        <w:spacing w:line="276" w:lineRule="auto"/>
+        <w:ind w:left="1440"/>
+        <w:rPr>
+          <w:i w:val="1"/>
+          <w:iCs w:val="1"/>
+        </w:rPr>
+      </w:pPr>
+      <w:r>
+        <w:rPr>
+          <w:i w:val="1"/>
+          <w:iCs w:val="1"/>
+          <w:rtl w:val="0"/>
+          <w:lang w:val="en-US"/>
+        </w:rPr>
+        <w:t>root@node-17:~# scli --query_cluster</w:t>
+      </w:r>
+    </w:p>
+    <w:p>
+      <w:pPr>
+        <w:pStyle w:val="Body"/>
+        <w:spacing w:line="276" w:lineRule="auto"/>
+        <w:ind w:left="2160"/>
+        <w:rPr>
+          <w:i w:val="1"/>
+          <w:iCs w:val="1"/>
+        </w:rPr>
+      </w:pPr>
+      <w:r>
+        <w:rPr>
+          <w:i w:val="1"/>
+          <w:iCs w:val="1"/>
+          <w:rtl w:val="0"/>
+          <w:lang w:val="en-US"/>
+        </w:rPr>
+        <w:t>Cluster:</w:t>
+      </w:r>
+    </w:p>
+    <w:p>
+      <w:pPr>
+        <w:pStyle w:val="Body"/>
+        <w:spacing w:line="276" w:lineRule="auto"/>
+        <w:ind w:left="2160"/>
+        <w:rPr>
+          <w:i w:val="1"/>
+          <w:iCs w:val="1"/>
+        </w:rPr>
+      </w:pPr>
+      <w:r>
+        <w:rPr>
+          <w:i w:val="1"/>
+          <w:iCs w:val="1"/>
+          <w:rtl w:val="0"/>
+          <w:lang w:val="en-US"/>
+        </w:rPr>
+        <w:t xml:space="preserve">    Mode: 3_node, State: Normal, Active: 3/3, Replicas: 2/2</w:t>
+      </w:r>
+    </w:p>
+    <w:p>
+      <w:pPr>
+        <w:pStyle w:val="Body"/>
+        <w:spacing w:line="276" w:lineRule="auto"/>
+        <w:ind w:left="2160"/>
+        <w:rPr>
+          <w:i w:val="1"/>
+          <w:iCs w:val="1"/>
+        </w:rPr>
+      </w:pPr>
+      <w:r>
+        <w:rPr>
+          <w:i w:val="1"/>
+          <w:iCs w:val="1"/>
+          <w:rtl w:val="0"/>
+          <w:lang w:val="en-US"/>
+        </w:rPr>
+        <w:t>Master MDM:</w:t>
+      </w:r>
+    </w:p>
+    <w:p>
+      <w:pPr>
+        <w:pStyle w:val="Body"/>
+        <w:spacing w:line="276" w:lineRule="auto"/>
+        <w:ind w:left="2160"/>
+        <w:rPr>
+          <w:i w:val="1"/>
+          <w:iCs w:val="1"/>
+        </w:rPr>
+      </w:pPr>
+      <w:r>
+        <w:rPr>
+          <w:i w:val="1"/>
+          <w:iCs w:val="1"/>
+          <w:rtl w:val="0"/>
+          <w:lang w:val="en-US"/>
+        </w:rPr>
+        <w:t xml:space="preserve">    Name: 192.168.0.3, ID: 0x65d3369a2fde5cf0</w:t>
+      </w:r>
+    </w:p>
+    <w:p>
+      <w:pPr>
+        <w:pStyle w:val="Body"/>
+        <w:spacing w:line="276" w:lineRule="auto"/>
+        <w:ind w:left="2160"/>
+        <w:rPr>
+          <w:i w:val="1"/>
+          <w:iCs w:val="1"/>
+        </w:rPr>
+      </w:pPr>
+      <w:r>
+        <w:rPr>
+          <w:i w:val="1"/>
+          <w:iCs w:val="1"/>
+          <w:rtl w:val="0"/>
+          <w:lang w:val="en-US"/>
+        </w:rPr>
+        <w:t xml:space="preserve">        IPs: 192.168.0.3, Management IPs: 192.168.0.3, Port: 9011</w:t>
+      </w:r>
+    </w:p>
+    <w:p>
+      <w:pPr>
+        <w:pStyle w:val="Body"/>
+        <w:spacing w:line="276" w:lineRule="auto"/>
+        <w:ind w:left="2160"/>
+        <w:rPr>
+          <w:i w:val="1"/>
+          <w:iCs w:val="1"/>
+        </w:rPr>
+      </w:pPr>
+      <w:r>
+        <w:rPr>
+          <w:i w:val="1"/>
+          <w:iCs w:val="1"/>
+          <w:rtl w:val="0"/>
+          <w:lang w:val="en-US"/>
+        </w:rPr>
+        <w:t xml:space="preserve">        Version: 2.0.5014</w:t>
+      </w:r>
+    </w:p>
+    <w:p>
+      <w:pPr>
+        <w:pStyle w:val="Body"/>
+        <w:spacing w:line="276" w:lineRule="auto"/>
+        <w:ind w:left="2160"/>
+        <w:rPr>
+          <w:i w:val="1"/>
+          <w:iCs w:val="1"/>
+        </w:rPr>
+      </w:pPr>
+      <w:r>
+        <w:rPr>
+          <w:i w:val="1"/>
+          <w:iCs w:val="1"/>
+          <w:rtl w:val="0"/>
+          <w:lang w:val="en-US"/>
+        </w:rPr>
+        <w:t>Slave MDMs:</w:t>
+      </w:r>
+    </w:p>
+    <w:p>
+      <w:pPr>
+        <w:pStyle w:val="Body"/>
+        <w:spacing w:line="276" w:lineRule="auto"/>
+        <w:ind w:left="2160"/>
+        <w:rPr>
+          <w:i w:val="1"/>
+          <w:iCs w:val="1"/>
+        </w:rPr>
+      </w:pPr>
+      <w:r>
+        <w:rPr>
+          <w:i w:val="1"/>
+          <w:iCs w:val="1"/>
+          <w:rtl w:val="0"/>
+          <w:lang w:val="en-US"/>
+        </w:rPr>
+        <w:t xml:space="preserve">    Name: 192.168.0.4, ID: 0x1bd565225d6178e1</w:t>
+      </w:r>
+    </w:p>
+    <w:p>
+      <w:pPr>
+        <w:pStyle w:val="Body"/>
+        <w:spacing w:line="276" w:lineRule="auto"/>
+        <w:ind w:left="2160"/>
+        <w:rPr>
+          <w:i w:val="1"/>
+          <w:iCs w:val="1"/>
+        </w:rPr>
+      </w:pPr>
+      <w:r>
+        <w:rPr>
+          <w:i w:val="1"/>
+          <w:iCs w:val="1"/>
+          <w:rtl w:val="0"/>
+          <w:lang w:val="en-US"/>
+        </w:rPr>
+        <w:t xml:space="preserve">        IPs: 192.168.0.4, Management IPs: 192.168.0.4, Port: 9011</w:t>
+      </w:r>
+    </w:p>
+    <w:p>
+      <w:pPr>
+        <w:pStyle w:val="Body"/>
+        <w:spacing w:line="276" w:lineRule="auto"/>
+        <w:ind w:left="2160"/>
+        <w:rPr>
+          <w:i w:val="1"/>
+          <w:iCs w:val="1"/>
+        </w:rPr>
+      </w:pPr>
+      <w:r>
+        <w:rPr>
+          <w:i w:val="1"/>
+          <w:iCs w:val="1"/>
+          <w:rtl w:val="0"/>
+          <w:lang w:val="en-US"/>
+        </w:rPr>
+        <w:t xml:space="preserve">        Status: Normal, Version: 2.0.5014</w:t>
+      </w:r>
+    </w:p>
+    <w:p>
+      <w:pPr>
+        <w:pStyle w:val="Body"/>
+        <w:spacing w:line="276" w:lineRule="auto"/>
+        <w:ind w:left="2160"/>
+        <w:rPr>
+          <w:i w:val="1"/>
+          <w:iCs w:val="1"/>
+        </w:rPr>
+      </w:pPr>
+      <w:r>
+        <w:rPr>
+          <w:i w:val="1"/>
+          <w:iCs w:val="1"/>
+          <w:rtl w:val="0"/>
+          <w:lang w:val="en-US"/>
+        </w:rPr>
+        <w:t>Tie-Breakers:</w:t>
+      </w:r>
+    </w:p>
+    <w:p>
+      <w:pPr>
+        <w:pStyle w:val="Body"/>
+        <w:spacing w:line="276" w:lineRule="auto"/>
+        <w:ind w:left="2160"/>
+        <w:rPr>
+          <w:i w:val="1"/>
+          <w:iCs w:val="1"/>
+        </w:rPr>
+      </w:pPr>
+      <w:r>
+        <w:rPr>
+          <w:i w:val="1"/>
+          <w:iCs w:val="1"/>
+          <w:rtl w:val="0"/>
+          <w:lang w:val="en-US"/>
+        </w:rPr>
+        <w:t xml:space="preserve">    Name: 192.168.0.5, ID: 0x49871a8b5be6d032</w:t>
+      </w:r>
+    </w:p>
+    <w:p>
+      <w:pPr>
+        <w:pStyle w:val="Body"/>
+        <w:spacing w:line="276" w:lineRule="auto"/>
+        <w:ind w:left="2160"/>
+        <w:rPr>
+          <w:i w:val="1"/>
+          <w:iCs w:val="1"/>
+        </w:rPr>
+      </w:pPr>
+      <w:r>
+        <w:rPr>
+          <w:i w:val="1"/>
+          <w:iCs w:val="1"/>
+          <w:rtl w:val="0"/>
+          <w:lang w:val="en-US"/>
+        </w:rPr>
+        <w:t xml:space="preserve">        IPs: 192.168.0.5, Port: 9011</w:t>
+      </w:r>
+    </w:p>
+    <w:p>
+      <w:pPr>
+        <w:pStyle w:val="Body"/>
+        <w:spacing w:line="276" w:lineRule="auto"/>
+        <w:ind w:left="2160"/>
+        <w:rPr>
+          <w:i w:val="1"/>
+          <w:iCs w:val="1"/>
+        </w:rPr>
+      </w:pPr>
+      <w:r>
+        <w:rPr>
+          <w:i w:val="1"/>
+          <w:iCs w:val="1"/>
+          <w:rtl w:val="0"/>
+          <w:lang w:val="en-US"/>
+        </w:rPr>
+        <w:t xml:space="preserve">        Status: Normal, Version: 2.0.5014</w:t>
+      </w:r>
+    </w:p>
+    <w:p>
+      <w:pPr>
+        <w:pStyle w:val="Body"/>
+        <w:spacing w:line="276" w:lineRule="auto"/>
+        <w:ind w:left="1440"/>
+        <w:rPr>
+          <w:i w:val="1"/>
+          <w:iCs w:val="1"/>
+        </w:rPr>
+      </w:pPr>
+    </w:p>
+    <w:p>
+      <w:pPr>
+        <w:pStyle w:val="Body"/>
+        <w:spacing w:line="276" w:lineRule="auto"/>
+        <w:ind w:left="1440"/>
+        <w:rPr>
+          <w:i w:val="1"/>
+          <w:iCs w:val="1"/>
+        </w:rPr>
+      </w:pPr>
+      <w:r>
+        <w:rPr>
+          <w:i w:val="1"/>
+          <w:iCs w:val="1"/>
+          <w:rtl w:val="0"/>
+          <w:lang w:val="en-US"/>
+        </w:rPr>
+        <w:t xml:space="preserve">root@node-17:~# scli </w:t>
+      </w:r>
+      <w:r>
+        <w:rPr>
+          <w:i w:val="1"/>
+          <w:iCs w:val="1"/>
+          <w:rtl w:val="0"/>
+          <w:lang w:val="en-US"/>
+        </w:rPr>
+        <w:t xml:space="preserve"> —</w:t>
+      </w:r>
+      <w:r>
+        <w:rPr>
+          <w:i w:val="1"/>
+          <w:iCs w:val="1"/>
+          <w:rtl w:val="0"/>
+          <w:lang w:val="en-US"/>
+        </w:rPr>
+        <w:t xml:space="preserve">mdm_ip </w:t>
+      </w:r>
+      <w:r>
+        <w:rPr>
+          <w:i w:val="1"/>
+          <w:iCs w:val="1"/>
+          <w:rtl w:val="0"/>
+          <w:lang w:val="en-US"/>
+        </w:rPr>
+        <w:t>192.168.0.3</w:t>
+      </w:r>
+      <w:r>
+        <w:rPr>
+          <w:i w:val="1"/>
+          <w:iCs w:val="1"/>
+          <w:rtl w:val="0"/>
+          <w:lang w:val="en-US"/>
+        </w:rPr>
+        <w:t>,</w:t>
+      </w:r>
+      <w:r>
+        <w:rPr>
+          <w:i w:val="1"/>
+          <w:iCs w:val="1"/>
+          <w:rtl w:val="0"/>
+          <w:lang w:val="en-US"/>
+        </w:rPr>
+        <w:t>192.168.0.4</w:t>
+      </w:r>
+      <w:r>
+        <w:rPr>
+          <w:i w:val="1"/>
+          <w:iCs w:val="1"/>
+          <w:rtl w:val="0"/>
+          <w:lang w:val="en-US"/>
+        </w:rPr>
+        <w:t xml:space="preserve"> —</w:t>
+      </w:r>
+      <w:r>
+        <w:rPr>
+          <w:i w:val="1"/>
+          <w:iCs w:val="1"/>
+          <w:rtl w:val="0"/>
+          <w:lang w:val="en-US"/>
+        </w:rPr>
+        <w:t xml:space="preserve">login </w:t>
+      </w:r>
+      <w:r>
+        <w:rPr>
+          <w:i w:val="1"/>
+          <w:iCs w:val="1"/>
+          <w:rtl w:val="0"/>
+          <w:lang w:val="en-US"/>
+        </w:rPr>
+        <w:t>—</w:t>
+      </w:r>
+      <w:r>
+        <w:rPr>
+          <w:i w:val="1"/>
+          <w:iCs w:val="1"/>
+          <w:rtl w:val="0"/>
+          <w:lang w:val="en-US"/>
+        </w:rPr>
+        <w:t xml:space="preserve">username admin </w:t>
+      </w:r>
+      <w:r>
+        <w:rPr>
+          <w:i w:val="1"/>
+          <w:iCs w:val="1"/>
+          <w:rtl w:val="0"/>
+          <w:lang w:val="en-US"/>
+        </w:rPr>
+        <w:t>—</w:t>
+      </w:r>
+      <w:r>
+        <w:rPr>
+          <w:i w:val="1"/>
+          <w:iCs w:val="1"/>
+          <w:rtl w:val="0"/>
+          <w:lang w:val="en-US"/>
+        </w:rPr>
+        <w:t>password qwe123QWE</w:t>
+      </w:r>
+    </w:p>
+    <w:p>
+      <w:pPr>
+        <w:pStyle w:val="Body"/>
+        <w:spacing w:line="276" w:lineRule="auto"/>
+        <w:ind w:left="1440"/>
+        <w:rPr>
+          <w:i w:val="1"/>
+          <w:iCs w:val="1"/>
+        </w:rPr>
+      </w:pPr>
+    </w:p>
+    <w:p>
+      <w:pPr>
+        <w:pStyle w:val="Body"/>
+        <w:spacing w:line="276" w:lineRule="auto"/>
+        <w:ind w:left="1440"/>
+        <w:rPr>
+          <w:i w:val="1"/>
+          <w:iCs w:val="1"/>
+        </w:rPr>
+      </w:pPr>
+      <w:r>
+        <w:rPr>
+          <w:i w:val="1"/>
+          <w:iCs w:val="1"/>
+          <w:rtl w:val="0"/>
+          <w:lang w:val="en-US"/>
+        </w:rPr>
+        <w:t>root@node-17:~#</w:t>
+      </w:r>
+      <w:r>
+        <w:rPr>
+          <w:i w:val="1"/>
+          <w:iCs w:val="1"/>
+          <w:rtl w:val="0"/>
+          <w:lang w:val="ru-RU"/>
+        </w:rPr>
+        <w:t xml:space="preserve"> </w:t>
+      </w:r>
+      <w:r>
+        <w:rPr>
+          <w:i w:val="1"/>
+          <w:iCs w:val="1"/>
+          <w:rtl w:val="0"/>
+          <w:lang w:val="en-US"/>
+        </w:rPr>
+        <w:t xml:space="preserve">scli  </w:t>
+      </w:r>
+      <w:r>
+        <w:rPr>
+          <w:i w:val="1"/>
+          <w:iCs w:val="1"/>
+          <w:rtl w:val="0"/>
+          <w:lang w:val="en-US"/>
+        </w:rPr>
+        <w:t>—</w:t>
+      </w:r>
+      <w:r>
+        <w:rPr>
+          <w:i w:val="1"/>
+          <w:iCs w:val="1"/>
+          <w:rtl w:val="0"/>
+          <w:lang w:val="en-US"/>
+        </w:rPr>
+        <w:t>mdm_ip 192.168.0.3,192.168.0.4</w:t>
+      </w:r>
+      <w:r>
+        <w:rPr>
+          <w:i w:val="1"/>
+          <w:iCs w:val="1"/>
+          <w:rtl w:val="0"/>
+          <w:lang w:val="ru-RU"/>
+        </w:rPr>
+        <w:t xml:space="preserve"> —</w:t>
+      </w:r>
+      <w:r>
+        <w:rPr>
+          <w:i w:val="1"/>
+          <w:iCs w:val="1"/>
+          <w:rtl w:val="0"/>
+          <w:lang w:val="en-US"/>
+        </w:rPr>
+        <w:t>query_all_sds</w:t>
+      </w:r>
+    </w:p>
+    <w:p>
+      <w:pPr>
+        <w:pStyle w:val="Body"/>
+        <w:spacing w:line="276" w:lineRule="auto"/>
+        <w:ind w:left="2160"/>
+        <w:rPr>
+          <w:i w:val="1"/>
+          <w:iCs w:val="1"/>
+        </w:rPr>
+      </w:pPr>
+      <w:r>
+        <w:rPr>
+          <w:i w:val="1"/>
+          <w:iCs w:val="1"/>
+          <w:rtl w:val="0"/>
+          <w:lang w:val="en-US"/>
+        </w:rPr>
+        <w:t>Query-all-SDS returned 4 SDS nodes.</w:t>
+      </w:r>
+    </w:p>
+    <w:p>
+      <w:pPr>
+        <w:pStyle w:val="Body"/>
+        <w:spacing w:line="276" w:lineRule="auto"/>
+        <w:ind w:left="2160"/>
+        <w:rPr>
+          <w:i w:val="1"/>
+          <w:iCs w:val="1"/>
+        </w:rPr>
+      </w:pPr>
+    </w:p>
+    <w:p>
+      <w:pPr>
+        <w:pStyle w:val="Body"/>
+        <w:spacing w:line="276" w:lineRule="auto"/>
+        <w:ind w:left="2160"/>
+        <w:rPr>
+          <w:i w:val="1"/>
+          <w:iCs w:val="1"/>
+        </w:rPr>
+      </w:pPr>
+      <w:r>
+        <w:rPr>
+          <w:i w:val="1"/>
+          <w:iCs w:val="1"/>
+          <w:rtl w:val="0"/>
+          <w:lang w:val="en-US"/>
+        </w:rPr>
+        <w:t>Protection Domain 0da7f39f00000000 Name: default</w:t>
+      </w:r>
+    </w:p>
+    <w:p>
+      <w:pPr>
+        <w:pStyle w:val="Body"/>
+        <w:spacing w:line="276" w:lineRule="auto"/>
+        <w:ind w:left="2160"/>
+        <w:rPr>
+          <w:i w:val="1"/>
+          <w:iCs w:val="1"/>
+        </w:rPr>
+      </w:pPr>
+      <w:r>
+        <w:rPr>
+          <w:i w:val="1"/>
+          <w:iCs w:val="1"/>
+          <w:rtl w:val="0"/>
+          <w:lang w:val="en-US"/>
+        </w:rPr>
+        <w:t>SDS ID: 2a99509e00000003 Name: node-17 State: Connected, Joined IP: 192.168.1.2,192.168.0.3 Port: 7072 Version: 2.0.5014</w:t>
+      </w:r>
+    </w:p>
+    <w:p>
+      <w:pPr>
+        <w:pStyle w:val="Body"/>
+        <w:spacing w:line="276" w:lineRule="auto"/>
+        <w:ind w:left="2160"/>
+        <w:rPr>
+          <w:i w:val="1"/>
+          <w:iCs w:val="1"/>
+        </w:rPr>
+      </w:pPr>
+      <w:r>
+        <w:rPr>
+          <w:i w:val="1"/>
+          <w:iCs w:val="1"/>
+          <w:rtl w:val="0"/>
+          <w:lang w:val="en-US"/>
+        </w:rPr>
+        <w:t>SDS ID: 2a99509d00000002 Name: node-19 State: Connected, Joined IP: 192.168.1.3,192.168.0.5 Port: 7072 Version: 2.0.5014</w:t>
+      </w:r>
+    </w:p>
+    <w:p>
+      <w:pPr>
+        <w:pStyle w:val="Body"/>
+        <w:spacing w:line="276" w:lineRule="auto"/>
+        <w:ind w:left="2160"/>
+        <w:rPr>
+          <w:i w:val="1"/>
+          <w:iCs w:val="1"/>
+        </w:rPr>
+      </w:pPr>
+      <w:r>
+        <w:rPr>
+          <w:i w:val="1"/>
+          <w:iCs w:val="1"/>
+          <w:rtl w:val="0"/>
+          <w:lang w:val="en-US"/>
+        </w:rPr>
+        <w:t>SDS ID: 2a99509c00000001 Name: node-18 State: Connected, Joined IP: 192.168.1.4,192.168.0.6 Port: 7072 Version: 2.0.5014</w:t>
+      </w:r>
+    </w:p>
+    <w:p>
+      <w:pPr>
+        <w:pStyle w:val="Body"/>
+        <w:spacing w:line="276" w:lineRule="auto"/>
+        <w:ind w:left="2160"/>
+        <w:rPr>
+          <w:i w:val="1"/>
+          <w:iCs w:val="1"/>
+        </w:rPr>
+      </w:pPr>
+      <w:r>
+        <w:rPr>
+          <w:i w:val="1"/>
+          <w:iCs w:val="1"/>
+          <w:rtl w:val="0"/>
+          <w:lang w:val="en-US"/>
+        </w:rPr>
+        <w:t>SDS ID: 2a99509b00000000 Name: node-20 State: Connected, Joined IP: 192.168.1.1,192.168.0.4 Port: 7072 Version: 2.0.5014</w:t>
+      </w:r>
+    </w:p>
+    <w:p>
+      <w:pPr>
+        <w:pStyle w:val="Body"/>
+        <w:spacing w:line="276" w:lineRule="auto"/>
+        <w:ind w:left="1440"/>
+        <w:rPr>
+          <w:i w:val="1"/>
+          <w:iCs w:val="1"/>
+        </w:rPr>
+      </w:pPr>
+    </w:p>
+    <w:p>
+      <w:pPr>
+        <w:pStyle w:val="Body"/>
+        <w:spacing w:line="276" w:lineRule="auto"/>
+        <w:ind w:left="1440"/>
+        <w:rPr>
+          <w:i w:val="1"/>
+          <w:iCs w:val="1"/>
+        </w:rPr>
+      </w:pPr>
+      <w:r>
+        <w:rPr>
+          <w:i w:val="1"/>
+          <w:iCs w:val="1"/>
+          <w:rtl w:val="0"/>
+          <w:lang w:val="en-US"/>
+        </w:rPr>
+        <w:t>root@node-17:~#</w:t>
+      </w:r>
+      <w:r>
+        <w:rPr>
+          <w:i w:val="1"/>
+          <w:iCs w:val="1"/>
+          <w:rtl w:val="0"/>
+          <w:lang w:val="ru-RU"/>
+        </w:rPr>
+        <w:t xml:space="preserve"> </w:t>
+      </w:r>
+      <w:r>
+        <w:rPr>
+          <w:i w:val="1"/>
+          <w:iCs w:val="1"/>
+          <w:rtl w:val="0"/>
+          <w:lang w:val="en-US"/>
+        </w:rPr>
+        <w:t xml:space="preserve">scli  </w:t>
+      </w:r>
+      <w:r>
+        <w:rPr>
+          <w:i w:val="1"/>
+          <w:iCs w:val="1"/>
+          <w:rtl w:val="0"/>
+          <w:lang w:val="en-US"/>
+        </w:rPr>
+        <w:t>—</w:t>
+      </w:r>
+      <w:r>
+        <w:rPr>
+          <w:i w:val="1"/>
+          <w:iCs w:val="1"/>
+          <w:rtl w:val="0"/>
+          <w:lang w:val="en-US"/>
+        </w:rPr>
+        <w:t>mdm_ip 192.168.0.3,192.168.0.4</w:t>
+      </w:r>
+      <w:r>
+        <w:rPr>
+          <w:i w:val="1"/>
+          <w:iCs w:val="1"/>
+          <w:rtl w:val="0"/>
+          <w:lang w:val="ru-RU"/>
+        </w:rPr>
+        <w:t xml:space="preserve"> —</w:t>
+      </w:r>
+      <w:r>
+        <w:rPr>
+          <w:i w:val="1"/>
+          <w:iCs w:val="1"/>
+          <w:rtl w:val="0"/>
+          <w:lang w:val="en-US"/>
+        </w:rPr>
+        <w:t>query_all_sdc</w:t>
+      </w:r>
+    </w:p>
+    <w:p>
+      <w:pPr>
+        <w:pStyle w:val="Body"/>
+        <w:spacing w:line="276" w:lineRule="auto"/>
+        <w:ind w:left="2160"/>
+        <w:rPr>
+          <w:i w:val="1"/>
+          <w:iCs w:val="1"/>
+        </w:rPr>
+      </w:pPr>
+      <w:r>
+        <w:rPr>
+          <w:i w:val="1"/>
+          <w:iCs w:val="1"/>
+          <w:rtl w:val="0"/>
+          <w:lang w:val="en-US"/>
+        </w:rPr>
+        <w:t>MDM restricted SDC mode: Disabled</w:t>
+      </w:r>
+    </w:p>
+    <w:p>
+      <w:pPr>
+        <w:pStyle w:val="Body"/>
+        <w:spacing w:line="276" w:lineRule="auto"/>
+        <w:ind w:left="2160"/>
+        <w:rPr>
+          <w:i w:val="1"/>
+          <w:iCs w:val="1"/>
+        </w:rPr>
+      </w:pPr>
+      <w:r>
+        <w:rPr>
+          <w:i w:val="1"/>
+          <w:iCs w:val="1"/>
+          <w:rtl w:val="0"/>
+          <w:lang w:val="en-US"/>
+        </w:rPr>
+        <w:t>Query all SDC returned 4 SDC nodes.</w:t>
+      </w:r>
+    </w:p>
+    <w:p>
+      <w:pPr>
+        <w:pStyle w:val="Body"/>
+        <w:spacing w:line="276" w:lineRule="auto"/>
+        <w:ind w:left="2160"/>
+        <w:rPr>
+          <w:i w:val="1"/>
+          <w:iCs w:val="1"/>
+        </w:rPr>
+      </w:pPr>
+      <w:r>
+        <w:rPr>
+          <w:i w:val="1"/>
+          <w:iCs w:val="1"/>
+          <w:rtl w:val="0"/>
+          <w:lang w:val="en-US"/>
+        </w:rPr>
+        <w:t>SDC ID: adcc709800000003 Name: N/A IP: 192.168.0.3 State: Connected GUID: 7342402A-771A-458A-9938-FD75DFE24488 Version: 2.0.5014</w:t>
+      </w:r>
+    </w:p>
+    <w:p>
+      <w:pPr>
+        <w:pStyle w:val="Body"/>
+        <w:spacing w:line="276" w:lineRule="auto"/>
+        <w:ind w:left="2160"/>
+        <w:rPr>
+          <w:i w:val="1"/>
+          <w:iCs w:val="1"/>
+        </w:rPr>
+      </w:pPr>
+      <w:r>
+        <w:rPr>
+          <w:i w:val="1"/>
+          <w:iCs w:val="1"/>
+          <w:rtl w:val="0"/>
+          <w:lang w:val="en-US"/>
+        </w:rPr>
+        <w:t xml:space="preserve">    Read bandwidth:  0 IOPS 0 Bytes per-second</w:t>
+      </w:r>
+    </w:p>
+    <w:p>
+      <w:pPr>
+        <w:pStyle w:val="Body"/>
+        <w:spacing w:line="276" w:lineRule="auto"/>
+        <w:ind w:left="2160"/>
+        <w:rPr>
+          <w:i w:val="1"/>
+          <w:iCs w:val="1"/>
+        </w:rPr>
+      </w:pPr>
+      <w:r>
+        <w:rPr>
+          <w:i w:val="1"/>
+          <w:iCs w:val="1"/>
+          <w:rtl w:val="0"/>
+          <w:lang w:val="en-US"/>
+        </w:rPr>
+        <w:t xml:space="preserve">    Write bandwidth:  0 IOPS 0 Bytes per-second</w:t>
+      </w:r>
+    </w:p>
+    <w:p>
+      <w:pPr>
+        <w:pStyle w:val="Body"/>
+        <w:spacing w:line="276" w:lineRule="auto"/>
+        <w:ind w:left="2160"/>
+        <w:rPr>
+          <w:i w:val="1"/>
+          <w:iCs w:val="1"/>
+        </w:rPr>
+      </w:pPr>
+      <w:r>
+        <w:rPr>
+          <w:i w:val="1"/>
+          <w:iCs w:val="1"/>
+          <w:rtl w:val="0"/>
+          <w:lang w:val="en-US"/>
+        </w:rPr>
+        <w:t>SDC ID: adcc709700000002 Name: N/A IP: 192.168.0.4 State: Connected GUID: C967D14E-6F40-4FF9-858B-033AB57B6FB4 Version: 2.0.5014</w:t>
+      </w:r>
+    </w:p>
+    <w:p>
+      <w:pPr>
+        <w:pStyle w:val="Body"/>
+        <w:spacing w:line="276" w:lineRule="auto"/>
+        <w:ind w:left="2160"/>
+        <w:rPr>
+          <w:i w:val="1"/>
+          <w:iCs w:val="1"/>
+        </w:rPr>
+      </w:pPr>
+      <w:r>
+        <w:rPr>
+          <w:i w:val="1"/>
+          <w:iCs w:val="1"/>
+          <w:rtl w:val="0"/>
+          <w:lang w:val="en-US"/>
+        </w:rPr>
+        <w:t xml:space="preserve">    Read bandwidth:  0 IOPS 0 Bytes per-second</w:t>
+      </w:r>
+    </w:p>
+    <w:p>
+      <w:pPr>
+        <w:pStyle w:val="Body"/>
+        <w:spacing w:line="276" w:lineRule="auto"/>
+        <w:ind w:left="2160"/>
+        <w:rPr>
+          <w:i w:val="1"/>
+          <w:iCs w:val="1"/>
+        </w:rPr>
+      </w:pPr>
+      <w:r>
+        <w:rPr>
+          <w:i w:val="1"/>
+          <w:iCs w:val="1"/>
+          <w:rtl w:val="0"/>
+          <w:lang w:val="en-US"/>
+        </w:rPr>
+        <w:t xml:space="preserve">    Write bandwidth:  0 IOPS 0 Bytes per-second</w:t>
+      </w:r>
+    </w:p>
+    <w:p>
+      <w:pPr>
+        <w:pStyle w:val="Body"/>
+        <w:spacing w:line="276" w:lineRule="auto"/>
+        <w:ind w:left="2160"/>
+        <w:rPr>
+          <w:i w:val="1"/>
+          <w:iCs w:val="1"/>
+        </w:rPr>
+      </w:pPr>
+      <w:r>
+        <w:rPr>
+          <w:i w:val="1"/>
+          <w:iCs w:val="1"/>
+          <w:rtl w:val="0"/>
+          <w:lang w:val="en-US"/>
+        </w:rPr>
+        <w:t>SDC ID: adcc709600000001 Name: N/A IP: 192.168.0.5 State: Connected GUID: 44285A52-F063-4934-A004-48A51E9B9BAD Version: 2.0.5014</w:t>
+      </w:r>
+    </w:p>
+    <w:p>
+      <w:pPr>
+        <w:pStyle w:val="Body"/>
+        <w:spacing w:line="276" w:lineRule="auto"/>
+        <w:ind w:left="2160"/>
+        <w:rPr>
+          <w:i w:val="1"/>
+          <w:iCs w:val="1"/>
+        </w:rPr>
+      </w:pPr>
+      <w:r>
+        <w:rPr>
+          <w:i w:val="1"/>
+          <w:iCs w:val="1"/>
+          <w:rtl w:val="0"/>
+          <w:lang w:val="en-US"/>
+        </w:rPr>
+        <w:t xml:space="preserve">    Read bandwidth:  0 IOPS 0 Bytes per-second</w:t>
+      </w:r>
+    </w:p>
+    <w:p>
+      <w:pPr>
+        <w:pStyle w:val="Body"/>
+        <w:spacing w:line="276" w:lineRule="auto"/>
+        <w:ind w:left="2160"/>
+        <w:rPr>
+          <w:i w:val="1"/>
+          <w:iCs w:val="1"/>
+        </w:rPr>
+      </w:pPr>
+      <w:r>
+        <w:rPr>
+          <w:i w:val="1"/>
+          <w:iCs w:val="1"/>
+          <w:rtl w:val="0"/>
+          <w:lang w:val="en-US"/>
+        </w:rPr>
+        <w:t xml:space="preserve">    Write bandwidth:  0 IOPS 0 Bytes per-second</w:t>
+      </w:r>
+    </w:p>
+    <w:p>
+      <w:pPr>
+        <w:pStyle w:val="Body"/>
+        <w:spacing w:line="276" w:lineRule="auto"/>
+        <w:ind w:left="2160"/>
+        <w:rPr>
+          <w:i w:val="1"/>
+          <w:iCs w:val="1"/>
+        </w:rPr>
+      </w:pPr>
+      <w:r>
+        <w:rPr>
+          <w:i w:val="1"/>
+          <w:iCs w:val="1"/>
+          <w:rtl w:val="0"/>
+          <w:lang w:val="en-US"/>
+        </w:rPr>
+        <w:t>SDC ID: adcc709500000000 Name: N/A IP: 192.168.0.6 State: Connected GUID: 6706B573-F41C-4CFF-850A-C077394E2034 Version: 2.0.5014</w:t>
+      </w:r>
+    </w:p>
+    <w:p>
+      <w:pPr>
+        <w:pStyle w:val="Body"/>
+        <w:spacing w:line="276" w:lineRule="auto"/>
+        <w:ind w:left="2160"/>
+        <w:rPr>
+          <w:i w:val="1"/>
+          <w:iCs w:val="1"/>
+        </w:rPr>
+      </w:pPr>
+      <w:r>
+        <w:rPr>
+          <w:i w:val="1"/>
+          <w:iCs w:val="1"/>
+          <w:rtl w:val="0"/>
+          <w:lang w:val="en-US"/>
+        </w:rPr>
+        <w:t xml:space="preserve">    Read bandwidth:  0 IOPS 0 Bytes per-second</w:t>
+      </w:r>
+    </w:p>
+    <w:p>
+      <w:pPr>
+        <w:pStyle w:val="Body"/>
+        <w:spacing w:line="276" w:lineRule="auto"/>
+        <w:ind w:left="2160"/>
+        <w:rPr>
+          <w:i w:val="1"/>
+          <w:iCs w:val="1"/>
+        </w:rPr>
+      </w:pPr>
+      <w:r>
+        <w:rPr>
+          <w:i w:val="1"/>
+          <w:iCs w:val="1"/>
+          <w:rtl w:val="0"/>
+          <w:lang w:val="en-US"/>
+        </w:rPr>
+        <w:t xml:space="preserve">    Write bandwidth:  0 IOPS 0 Bytes per-second</w:t>
+      </w:r>
+    </w:p>
+    <w:p>
+      <w:pPr>
+        <w:pStyle w:val="Body"/>
+        <w:spacing w:line="276" w:lineRule="auto"/>
+        <w:rPr>
+          <w:i w:val="1"/>
+          <w:iCs w:val="1"/>
+        </w:rPr>
+      </w:pPr>
+    </w:p>
+    <w:p>
+      <w:pPr>
+        <w:pStyle w:val="Body"/>
+        <w:rPr>
+          <w:sz w:val="24"/>
+          <w:szCs w:val="24"/>
+          <w:lang w:val="en-US"/>
+        </w:rPr>
+      </w:pPr>
       <w:r>
         <w:rPr>
           <w:sz w:val="24"/>
@@ -15109,7 +16413,7 @@
       <w:fldChar w:fldCharType="separate" w:fldLock="0"/>
     </w:r>
     <w:r>
-      <w:t>12</w:t>
+      <w:t>15</w:t>
     </w:r>
     <w:r>
       <w:rPr/>

</xml_diff>

<commit_message>
Use 2 nodes in case of add/remove controllers
</commit_message>
<xml_diff>
--- a/doc/testing/TestPlanforScaleIOFuelPlugin.docx
+++ b/doc/testing/TestPlanforScaleIOFuelPlugin.docx
@@ -5305,6 +5305,346 @@
           </w:p>
         </w:tc>
       </w:tr>
+      <w:tr>
+        <w:tblPrEx>
+          <w:shd w:val="clear" w:color="auto" w:fill="ced7e7"/>
+        </w:tblPrEx>
+        <w:trPr>
+          <w:trHeight w:val="973" w:hRule="atLeast"/>
+        </w:trPr>
+        <w:tc>
+          <w:tcPr>
+            <w:tcW w:type="dxa" w:w="1090"/>
+            <w:tcBorders>
+              <w:top w:val="single" w:color="000000" w:sz="8" w:space="0" w:shadow="0" w:frame="0"/>
+              <w:left w:val="single" w:color="000000" w:sz="8" w:space="0" w:shadow="0" w:frame="0"/>
+              <w:bottom w:val="single" w:color="000000" w:sz="8" w:space="0" w:shadow="0" w:frame="0"/>
+              <w:right w:val="single" w:color="000000" w:sz="8" w:space="0" w:shadow="0" w:frame="0"/>
+            </w:tcBorders>
+            <w:shd w:val="clear" w:color="auto" w:fill="auto"/>
+            <w:tcMar>
+              <w:top w:type="dxa" w:w="80"/>
+              <w:left w:type="dxa" w:w="80"/>
+              <w:bottom w:type="dxa" w:w="80"/>
+              <w:right w:type="dxa" w:w="80"/>
+            </w:tcMar>
+            <w:vAlign w:val="top"/>
+          </w:tcPr>
+          <w:p>
+            <w:pPr>
+              <w:keepNext w:val="0"/>
+              <w:keepLines w:val="0"/>
+              <w:pageBreakBefore w:val="0"/>
+              <w:widowControl w:val="1"/>
+              <w:shd w:val="clear" w:color="auto" w:fill="auto"/>
+              <w:suppressAutoHyphens w:val="0"/>
+              <w:bidi w:val="0"/>
+              <w:spacing w:before="0" w:after="0" w:line="240" w:lineRule="auto"/>
+              <w:ind w:left="0" w:right="0" w:firstLine="0"/>
+              <w:jc w:val="left"/>
+              <w:outlineLvl w:val="9"/>
+              <w:rPr>
+                <w:rtl w:val="0"/>
+              </w:rPr>
+            </w:pPr>
+            <w:r>
+              <w:rPr>
+                <w:rFonts w:ascii="Arial" w:cs="Calibri" w:hAnsi="Arial" w:eastAsia="Calibri"/>
+                <w:b w:val="0"/>
+                <w:bCs w:val="0"/>
+                <w:i w:val="0"/>
+                <w:iCs w:val="0"/>
+                <w:caps w:val="0"/>
+                <w:smallCaps w:val="0"/>
+                <w:strike w:val="0"/>
+                <w:dstrike w:val="0"/>
+                <w:outline w:val="0"/>
+                <w:color w:val="000000"/>
+                <w:spacing w:val="0"/>
+                <w:kern w:val="0"/>
+                <w:position w:val="0"/>
+                <w:sz w:val="22"/>
+                <w:szCs w:val="22"/>
+                <w:u w:val="none" w:color="000000"/>
+                <w:vertAlign w:val="baseline"/>
+                <w:rtl w:val="0"/>
+              </w:rPr>
+              <w:t>0.5</w:t>
+            </w:r>
+          </w:p>
+        </w:tc>
+        <w:tc>
+          <w:tcPr>
+            <w:tcW w:type="dxa" w:w="1773"/>
+            <w:tcBorders>
+              <w:top w:val="single" w:color="000000" w:sz="8" w:space="0" w:shadow="0" w:frame="0"/>
+              <w:left w:val="single" w:color="000000" w:sz="8" w:space="0" w:shadow="0" w:frame="0"/>
+              <w:bottom w:val="single" w:color="000000" w:sz="8" w:space="0" w:shadow="0" w:frame="0"/>
+              <w:right w:val="single" w:color="000000" w:sz="8" w:space="0" w:shadow="0" w:frame="0"/>
+            </w:tcBorders>
+            <w:shd w:val="clear" w:color="auto" w:fill="auto"/>
+            <w:tcMar>
+              <w:top w:type="dxa" w:w="80"/>
+              <w:left w:type="dxa" w:w="80"/>
+              <w:bottom w:type="dxa" w:w="80"/>
+              <w:right w:type="dxa" w:w="80"/>
+            </w:tcMar>
+            <w:vAlign w:val="top"/>
+          </w:tcPr>
+          <w:p>
+            <w:pPr>
+              <w:keepNext w:val="0"/>
+              <w:keepLines w:val="0"/>
+              <w:pageBreakBefore w:val="0"/>
+              <w:widowControl w:val="1"/>
+              <w:shd w:val="clear" w:color="auto" w:fill="auto"/>
+              <w:suppressAutoHyphens w:val="0"/>
+              <w:bidi w:val="0"/>
+              <w:spacing w:before="0" w:after="0" w:line="240" w:lineRule="auto"/>
+              <w:ind w:left="0" w:right="0" w:firstLine="0"/>
+              <w:jc w:val="left"/>
+              <w:outlineLvl w:val="9"/>
+              <w:rPr>
+                <w:rtl w:val="0"/>
+              </w:rPr>
+            </w:pPr>
+            <w:r>
+              <w:rPr>
+                <w:rFonts w:ascii="Arial" w:cs="Calibri" w:hAnsi="Arial" w:eastAsia="Calibri"/>
+                <w:b w:val="0"/>
+                <w:bCs w:val="0"/>
+                <w:i w:val="0"/>
+                <w:iCs w:val="0"/>
+                <w:caps w:val="0"/>
+                <w:smallCaps w:val="0"/>
+                <w:strike w:val="0"/>
+                <w:dstrike w:val="0"/>
+                <w:outline w:val="0"/>
+                <w:color w:val="000000"/>
+                <w:spacing w:val="0"/>
+                <w:kern w:val="0"/>
+                <w:position w:val="0"/>
+                <w:sz w:val="22"/>
+                <w:szCs w:val="22"/>
+                <w:u w:val="none" w:color="000000"/>
+                <w:vertAlign w:val="baseline"/>
+                <w:rtl w:val="0"/>
+              </w:rPr>
+              <w:t>10.04.2016</w:t>
+            </w:r>
+          </w:p>
+        </w:tc>
+        <w:tc>
+          <w:tcPr>
+            <w:tcW w:type="dxa" w:w="3258"/>
+            <w:tcBorders>
+              <w:top w:val="single" w:color="000000" w:sz="8" w:space="0" w:shadow="0" w:frame="0"/>
+              <w:left w:val="single" w:color="000000" w:sz="8" w:space="0" w:shadow="0" w:frame="0"/>
+              <w:bottom w:val="single" w:color="000000" w:sz="8" w:space="0" w:shadow="0" w:frame="0"/>
+              <w:right w:val="single" w:color="000000" w:sz="8" w:space="0" w:shadow="0" w:frame="0"/>
+            </w:tcBorders>
+            <w:shd w:val="clear" w:color="auto" w:fill="auto"/>
+            <w:tcMar>
+              <w:top w:type="dxa" w:w="80"/>
+              <w:left w:type="dxa" w:w="80"/>
+              <w:bottom w:type="dxa" w:w="80"/>
+              <w:right w:type="dxa" w:w="80"/>
+            </w:tcMar>
+            <w:vAlign w:val="top"/>
+          </w:tcPr>
+          <w:p>
+            <w:pPr>
+              <w:pStyle w:val="Body"/>
+              <w:spacing w:line="240" w:lineRule="auto"/>
+            </w:pPr>
+            <w:r>
+              <w:rPr>
+                <w:rtl w:val="0"/>
+                <w:lang w:val="en-US"/>
+              </w:rPr>
+              <w:t>Alexey Morlang</w:t>
+            </w:r>
+          </w:p>
+          <w:p>
+            <w:pPr>
+              <w:pStyle w:val="Body"/>
+              <w:spacing w:line="240" w:lineRule="auto"/>
+            </w:pPr>
+            <w:r>
+              <w:rPr>
+                <w:rtl w:val="0"/>
+                <w:lang w:val="en-US"/>
+              </w:rPr>
+              <w:t>(</w:t>
+            </w:r>
+            <w:r>
+              <w:rPr>
+                <w:rtl w:val="0"/>
+                <w:lang w:val="en-US"/>
+              </w:rPr>
+              <w:t>alexey.morlang</w:t>
+            </w:r>
+            <w:r>
+              <w:rPr>
+                <w:rtl w:val="0"/>
+                <w:lang w:val="en-US"/>
+              </w:rPr>
+              <w:t>@</w:t>
+            </w:r>
+            <w:r>
+              <w:rPr>
+                <w:rtl w:val="0"/>
+                <w:lang w:val="en-US"/>
+              </w:rPr>
+              <w:t>emc</w:t>
+            </w:r>
+            <w:r>
+              <w:rPr>
+                <w:rtl w:val="0"/>
+                <w:lang w:val="en-US"/>
+              </w:rPr>
+              <w:t>.com)</w:t>
+            </w:r>
+          </w:p>
+        </w:tc>
+        <w:tc>
+          <w:tcPr>
+            <w:tcW w:type="dxa" w:w="3218"/>
+            <w:tcBorders>
+              <w:top w:val="single" w:color="000000" w:sz="8" w:space="0" w:shadow="0" w:frame="0"/>
+              <w:left w:val="single" w:color="000000" w:sz="8" w:space="0" w:shadow="0" w:frame="0"/>
+              <w:bottom w:val="single" w:color="000000" w:sz="8" w:space="0" w:shadow="0" w:frame="0"/>
+              <w:right w:val="single" w:color="000000" w:sz="8" w:space="0" w:shadow="0" w:frame="0"/>
+            </w:tcBorders>
+            <w:shd w:val="clear" w:color="auto" w:fill="auto"/>
+            <w:tcMar>
+              <w:top w:type="dxa" w:w="80"/>
+              <w:left w:type="dxa" w:w="80"/>
+              <w:bottom w:type="dxa" w:w="80"/>
+              <w:right w:type="dxa" w:w="80"/>
+            </w:tcMar>
+            <w:vAlign w:val="top"/>
+          </w:tcPr>
+          <w:p>
+            <w:pPr>
+              <w:keepNext w:val="0"/>
+              <w:keepLines w:val="0"/>
+              <w:pageBreakBefore w:val="0"/>
+              <w:widowControl w:val="1"/>
+              <w:shd w:val="clear" w:color="auto" w:fill="auto"/>
+              <w:suppressAutoHyphens w:val="0"/>
+              <w:bidi w:val="0"/>
+              <w:spacing w:before="0" w:after="0" w:line="240" w:lineRule="auto"/>
+              <w:ind w:left="0" w:right="0" w:firstLine="0"/>
+              <w:jc w:val="left"/>
+              <w:outlineLvl w:val="9"/>
+              <w:rPr>
+                <w:rtl w:val="0"/>
+              </w:rPr>
+            </w:pPr>
+            <w:r>
+              <w:rPr>
+                <w:rFonts w:ascii="Arial" w:cs="Calibri" w:hAnsi="Arial" w:eastAsia="Calibri"/>
+                <w:b w:val="0"/>
+                <w:bCs w:val="0"/>
+                <w:i w:val="0"/>
+                <w:iCs w:val="0"/>
+                <w:caps w:val="0"/>
+                <w:smallCaps w:val="0"/>
+                <w:strike w:val="0"/>
+                <w:dstrike w:val="0"/>
+                <w:outline w:val="0"/>
+                <w:color w:val="000000"/>
+                <w:spacing w:val="0"/>
+                <w:kern w:val="0"/>
+                <w:position w:val="0"/>
+                <w:sz w:val="22"/>
+                <w:szCs w:val="22"/>
+                <w:u w:val="none" w:color="000000"/>
+                <w:vertAlign w:val="baseline"/>
+                <w:rtl w:val="0"/>
+                <w:lang w:val="en-US"/>
+              </w:rPr>
+              <w:t xml:space="preserve">Add/remove 2 controllers in case </w:t>
+            </w:r>
+            <w:r>
+              <w:rPr>
+                <w:rFonts w:ascii="Arial" w:cs="Calibri" w:hAnsi="Arial" w:eastAsia="Calibri" w:hint="default"/>
+                <w:b w:val="0"/>
+                <w:bCs w:val="0"/>
+                <w:i w:val="0"/>
+                <w:iCs w:val="0"/>
+                <w:caps w:val="0"/>
+                <w:smallCaps w:val="0"/>
+                <w:strike w:val="0"/>
+                <w:dstrike w:val="0"/>
+                <w:outline w:val="0"/>
+                <w:color w:val="000000"/>
+                <w:spacing w:val="0"/>
+                <w:kern w:val="0"/>
+                <w:position w:val="0"/>
+                <w:sz w:val="22"/>
+                <w:szCs w:val="22"/>
+                <w:u w:val="none" w:color="000000"/>
+                <w:vertAlign w:val="baseline"/>
+                <w:rtl w:val="0"/>
+                <w:lang w:val="fr-FR"/>
+              </w:rPr>
+              <w:t>’</w:t>
+            </w:r>
+            <w:r>
+              <w:rPr>
+                <w:rFonts w:ascii="Arial" w:cs="Calibri" w:hAnsi="Arial" w:eastAsia="Calibri"/>
+                <w:b w:val="0"/>
+                <w:bCs w:val="0"/>
+                <w:i w:val="0"/>
+                <w:iCs w:val="0"/>
+                <w:caps w:val="0"/>
+                <w:smallCaps w:val="0"/>
+                <w:strike w:val="0"/>
+                <w:dstrike w:val="0"/>
+                <w:outline w:val="0"/>
+                <w:color w:val="000000"/>
+                <w:spacing w:val="0"/>
+                <w:kern w:val="0"/>
+                <w:position w:val="0"/>
+                <w:sz w:val="22"/>
+                <w:szCs w:val="22"/>
+                <w:u w:val="none" w:color="000000"/>
+                <w:vertAlign w:val="baseline"/>
+                <w:rtl w:val="0"/>
+                <w:lang w:val="en-US"/>
+              </w:rPr>
+              <w:t>modify_env_with_plugin_remove_add_controller</w:t>
+            </w:r>
+            <w:r>
+              <w:rPr>
+                <w:rFonts w:ascii="Arial" w:cs="Calibri" w:hAnsi="Arial" w:eastAsia="Calibri" w:hint="default"/>
+                <w:b w:val="0"/>
+                <w:bCs w:val="0"/>
+                <w:i w:val="0"/>
+                <w:iCs w:val="0"/>
+                <w:caps w:val="0"/>
+                <w:smallCaps w:val="0"/>
+                <w:strike w:val="0"/>
+                <w:dstrike w:val="0"/>
+                <w:outline w:val="0"/>
+                <w:color w:val="000000"/>
+                <w:spacing w:val="0"/>
+                <w:kern w:val="0"/>
+                <w:position w:val="0"/>
+                <w:sz w:val="22"/>
+                <w:szCs w:val="22"/>
+                <w:u w:val="none" w:color="000000"/>
+                <w:vertAlign w:val="baseline"/>
+                <w:rtl w:val="0"/>
+                <w:lang w:val="en-US"/>
+              </w:rPr>
+              <w:t>’</w:t>
+            </w:r>
+          </w:p>
+        </w:tc>
+      </w:tr>
     </w:tbl>
     <w:p>
       <w:pPr>
@@ -11941,7 +12281,21 @@
                 <w:rtl w:val="0"/>
                 <w:lang w:val="en-US"/>
               </w:rPr>
-              <w:t xml:space="preserve">Remove 1 </w:t>
+              <w:t xml:space="preserve">Remove </w:t>
+            </w:r>
+            <w:r>
+              <w:rPr>
+                <w:rtl w:val="0"/>
+                <w:lang w:val="en-US"/>
+              </w:rPr>
+              <w:t>2</w:t>
+            </w:r>
+            <w:r>
+              <w:rPr>
+                <w:rtl w:val="0"/>
+                <w:lang w:val="en-US"/>
+              </w:rPr>
+              <w:t xml:space="preserve"> </w:t>
             </w:r>
             <w:r>
               <w:rPr>
@@ -12057,7 +12411,21 @@
                 <w:rtl w:val="0"/>
                 <w:lang w:val="en-US"/>
               </w:rPr>
-              <w:t>Add 1 new  node with Controller role</w:t>
+              <w:t xml:space="preserve">Add </w:t>
+            </w:r>
+            <w:r>
+              <w:rPr>
+                <w:rtl w:val="0"/>
+                <w:lang w:val="en-US"/>
+              </w:rPr>
+              <w:t>2</w:t>
+            </w:r>
+            <w:r>
+              <w:rPr>
+                <w:rtl w:val="0"/>
+                <w:lang w:val="en-US"/>
+              </w:rPr>
+              <w:t xml:space="preserve"> new  node with Controller role</w:t>
             </w:r>
           </w:p>
           <w:p>
@@ -12138,7 +12506,7 @@
           <w:shd w:val="clear" w:color="auto" w:fill="ced7e7"/>
         </w:tblPrEx>
         <w:trPr>
-          <w:trHeight w:val="2827" w:hRule="atLeast"/>
+          <w:trHeight w:val="3973" w:hRule="atLeast"/>
         </w:trPr>
         <w:tc>
           <w:tcPr>
@@ -12239,7 +12607,7 @@
                 <w:rtl w:val="0"/>
                 <w:lang w:val="en-US"/>
               </w:rPr>
-              <w:t>node_5</w:t>
+              <w:t>5_node</w:t>
             </w:r>
             <w:r>
               <w:rPr>
@@ -12318,6 +12686,66 @@
                 <w:lang w:val="en-US"/>
               </w:rPr>
               <w:t xml:space="preserve">Volume and instance are created and deleted successfully via Horizon. </w:t>
+            </w:r>
+          </w:p>
+          <w:p>
+            <w:pPr>
+              <w:pStyle w:val="Body"/>
+              <w:numPr>
+                <w:ilvl w:val="0"/>
+                <w:numId w:val="16"/>
+              </w:numPr>
+            </w:pPr>
+            <w:r>
+              <w:rPr>
+                <w:rtl w:val="0"/>
+                <w:lang w:val="en-US"/>
+              </w:rPr>
+              <w:t xml:space="preserve">After removal of 2 controllers ScaleIO cluster is configured in </w:t>
+            </w:r>
+            <w:r>
+              <w:rPr>
+                <w:rtl w:val="0"/>
+                <w:lang w:val="en-US"/>
+              </w:rPr>
+              <w:t>‘</w:t>
+            </w:r>
+            <w:r>
+              <w:rPr>
+                <w:rtl w:val="0"/>
+                <w:lang w:val="en-US"/>
+              </w:rPr>
+              <w:t>3_node</w:t>
+            </w:r>
+            <w:r>
+              <w:rPr>
+                <w:rtl w:val="0"/>
+                <w:lang w:val="en-US"/>
+              </w:rPr>
+              <w:t xml:space="preserve">’ </w:t>
+            </w:r>
+            <w:r>
+              <w:rPr>
+                <w:rtl w:val="0"/>
+                <w:lang w:val="en-US"/>
+              </w:rPr>
+              <w:t xml:space="preserve">mode. </w:t>
+            </w:r>
+          </w:p>
+          <w:p>
+            <w:pPr>
+              <w:pStyle w:val="Body"/>
+              <w:numPr>
+                <w:ilvl w:val="0"/>
+                <w:numId w:val="16"/>
+              </w:numPr>
+            </w:pPr>
+            <w:r>
+              <w:rPr>
+                <w:rtl w:val="0"/>
+                <w:lang w:val="en-US"/>
+              </w:rPr>
+              <w:t>After adding of 2 controllers back ScaleIO cluster is configured in 5_node mode.</w:t>
             </w:r>
           </w:p>
           <w:p>

</xml_diff>

<commit_message>
Revert back add/delete 1 controller in case of cluster reconfiguration. Small clarifications in expected results.
</commit_message>
<xml_diff>
--- a/doc/testing/TestPlanforScaleIOFuelPlugin.docx
+++ b/doc/testing/TestPlanforScaleIOFuelPlugin.docx
@@ -5430,7 +5430,7 @@
                 <w:vertAlign w:val="baseline"/>
                 <w:rtl w:val="0"/>
               </w:rPr>
-              <w:t>10.04.2016</w:t>
+              <w:t>12.04.2016</w:t>
             </w:r>
           </w:p>
         </w:tc>
@@ -5565,7 +5565,57 @@
                 <w:rtl w:val="0"/>
                 <w:lang w:val="en-US"/>
               </w:rPr>
-              <w:t xml:space="preserve">Add/remove 2 controllers in case </w:t>
+              <w:t xml:space="preserve">Add/remove </w:t>
+            </w:r>
+            <w:r>
+              <w:rPr>
+                <w:rFonts w:ascii="Arial" w:cs="Calibri" w:hAnsi="Arial" w:eastAsia="Calibri"/>
+                <w:b w:val="0"/>
+                <w:bCs w:val="0"/>
+                <w:i w:val="0"/>
+                <w:iCs w:val="0"/>
+                <w:caps w:val="0"/>
+                <w:smallCaps w:val="0"/>
+                <w:strike w:val="0"/>
+                <w:dstrike w:val="0"/>
+                <w:outline w:val="0"/>
+                <w:color w:val="000000"/>
+                <w:spacing w:val="0"/>
+                <w:kern w:val="0"/>
+                <w:position w:val="0"/>
+                <w:sz w:val="22"/>
+                <w:szCs w:val="22"/>
+                <w:u w:val="none" w:color="000000"/>
+                <w:vertAlign w:val="baseline"/>
+                <w:rtl w:val="0"/>
+                <w:lang w:val="en-US"/>
+              </w:rPr>
+              <w:t>1</w:t>
+            </w:r>
+            <w:r>
+              <w:rPr>
+                <w:rFonts w:ascii="Arial" w:cs="Calibri" w:hAnsi="Arial" w:eastAsia="Calibri"/>
+                <w:b w:val="0"/>
+                <w:bCs w:val="0"/>
+                <w:i w:val="0"/>
+                <w:iCs w:val="0"/>
+                <w:caps w:val="0"/>
+                <w:smallCaps w:val="0"/>
+                <w:strike w:val="0"/>
+                <w:dstrike w:val="0"/>
+                <w:outline w:val="0"/>
+                <w:color w:val="000000"/>
+                <w:spacing w:val="0"/>
+                <w:kern w:val="0"/>
+                <w:position w:val="0"/>
+                <w:sz w:val="22"/>
+                <w:szCs w:val="22"/>
+                <w:u w:val="none" w:color="000000"/>
+                <w:vertAlign w:val="baseline"/>
+                <w:rtl w:val="0"/>
+                <w:lang w:val="en-US"/>
+              </w:rPr>
+              <w:t xml:space="preserve"> controllers in case </w:t>
             </w:r>
             <w:r>
               <w:rPr>
@@ -12288,7 +12338,7 @@
                 <w:rtl w:val="0"/>
                 <w:lang w:val="en-US"/>
               </w:rPr>
-              <w:t>2</w:t>
+              <w:t>1</w:t>
             </w:r>
             <w:r>
               <w:rPr>
@@ -12418,7 +12468,7 @@
                 <w:rtl w:val="0"/>
                 <w:lang w:val="en-US"/>
               </w:rPr>
-              <w:t>2</w:t>
+              <w:t>1</w:t>
             </w:r>
             <w:r>
               <w:rPr>
@@ -12506,7 +12556,7 @@
           <w:shd w:val="clear" w:color="auto" w:fill="ced7e7"/>
         </w:tblPrEx>
         <w:trPr>
-          <w:trHeight w:val="3973" w:hRule="atLeast"/>
+          <w:trHeight w:val="3400" w:hRule="atLeast"/>
         </w:trPr>
         <w:tc>
           <w:tcPr>
@@ -12701,35 +12751,7 @@
                 <w:rtl w:val="0"/>
                 <w:lang w:val="en-US"/>
               </w:rPr>
-              <w:t xml:space="preserve">After removal of 2 controllers ScaleIO cluster is configured in </w:t>
-            </w:r>
-            <w:r>
-              <w:rPr>
-                <w:rtl w:val="0"/>
-                <w:lang w:val="en-US"/>
-              </w:rPr>
-              <w:t>‘</w:t>
-            </w:r>
-            <w:r>
-              <w:rPr>
-                <w:rtl w:val="0"/>
-                <w:lang w:val="en-US"/>
-              </w:rPr>
-              <w:t>3_node</w:t>
-            </w:r>
-            <w:r>
-              <w:rPr>
-                <w:rtl w:val="0"/>
-                <w:lang w:val="en-US"/>
-              </w:rPr>
-              <w:t xml:space="preserve">’ </w:t>
-            </w:r>
-            <w:r>
-              <w:rPr>
-                <w:rtl w:val="0"/>
-                <w:lang w:val="en-US"/>
-              </w:rPr>
-              <w:t xml:space="preserve">mode. </w:t>
+              <w:t>Removed controller(s) is removed from ScaleIO cluster.</w:t>
             </w:r>
           </w:p>
           <w:p>
@@ -12745,7 +12767,7 @@
                 <w:rtl w:val="0"/>
                 <w:lang w:val="en-US"/>
               </w:rPr>
-              <w:t>After adding of 2 controllers back ScaleIO cluster is configured in 5_node mode.</w:t>
+              <w:t>Newly added controller is added to ScaleIO cluster.</w:t>
             </w:r>
           </w:p>
           <w:p>

</xml_diff>

<commit_message>
fixed plugin and fuel version in test plan
</commit_message>
<xml_diff>
--- a/doc/testing/TestPlanforScaleIOFuelPlugin.docx
+++ b/doc/testing/TestPlanforScaleIOFuelPlugin.docx
@@ -348,7 +348,7 @@
           <w:rtl w:val="0"/>
           <w:lang w:val="en-US"/>
         </w:rPr>
-        <w:t>2.0</w:t>
+        <w:t>2.1</w:t>
       </w:r>
       <w:r>
         <w:rPr>
@@ -374,7 +374,7 @@
           <w:rtl w:val="0"/>
           <w:lang w:val="en-US"/>
         </w:rPr>
-        <w:t>.0.0-1</w:t>
+        <w:t>.1.0-1</w:t>
       </w:r>
     </w:p>
     <w:p>
@@ -393,7 +393,7 @@
           <w:rtl w:val="0"/>
           <w:lang w:val="en-US"/>
         </w:rPr>
-        <w:t>Mirantis OpenStack 6.1, 7.0</w:t>
+        <w:t>Mirantis OpenStack 8.0</w:t>
       </w:r>
     </w:p>
     <w:p>
@@ -5695,6 +5695,270 @@
           </w:p>
         </w:tc>
       </w:tr>
+      <w:tr>
+        <w:tblPrEx>
+          <w:shd w:val="clear" w:color="auto" w:fill="ced7e7"/>
+        </w:tblPrEx>
+        <w:trPr>
+          <w:trHeight w:val="493" w:hRule="atLeast"/>
+        </w:trPr>
+        <w:tc>
+          <w:tcPr>
+            <w:tcW w:type="dxa" w:w="1090"/>
+            <w:tcBorders>
+              <w:top w:val="single" w:color="000000" w:sz="8" w:space="0" w:shadow="0" w:frame="0"/>
+              <w:left w:val="single" w:color="000000" w:sz="8" w:space="0" w:shadow="0" w:frame="0"/>
+              <w:bottom w:val="single" w:color="000000" w:sz="8" w:space="0" w:shadow="0" w:frame="0"/>
+              <w:right w:val="single" w:color="000000" w:sz="8" w:space="0" w:shadow="0" w:frame="0"/>
+            </w:tcBorders>
+            <w:shd w:val="clear" w:color="auto" w:fill="auto"/>
+            <w:tcMar>
+              <w:top w:type="dxa" w:w="80"/>
+              <w:left w:type="dxa" w:w="80"/>
+              <w:bottom w:type="dxa" w:w="80"/>
+              <w:right w:type="dxa" w:w="80"/>
+            </w:tcMar>
+            <w:vAlign w:val="top"/>
+          </w:tcPr>
+          <w:p>
+            <w:pPr>
+              <w:keepNext w:val="0"/>
+              <w:keepLines w:val="0"/>
+              <w:pageBreakBefore w:val="0"/>
+              <w:widowControl w:val="1"/>
+              <w:shd w:val="clear" w:color="auto" w:fill="auto"/>
+              <w:suppressAutoHyphens w:val="0"/>
+              <w:bidi w:val="0"/>
+              <w:spacing w:before="0" w:after="0" w:line="240" w:lineRule="auto"/>
+              <w:ind w:left="0" w:right="0" w:firstLine="0"/>
+              <w:jc w:val="left"/>
+              <w:outlineLvl w:val="9"/>
+              <w:rPr>
+                <w:rtl w:val="0"/>
+              </w:rPr>
+            </w:pPr>
+            <w:r>
+              <w:rPr>
+                <w:rFonts w:ascii="Arial" w:cs="Calibri" w:hAnsi="Arial" w:eastAsia="Calibri"/>
+                <w:b w:val="0"/>
+                <w:bCs w:val="0"/>
+                <w:i w:val="0"/>
+                <w:iCs w:val="0"/>
+                <w:caps w:val="0"/>
+                <w:smallCaps w:val="0"/>
+                <w:strike w:val="0"/>
+                <w:dstrike w:val="0"/>
+                <w:outline w:val="0"/>
+                <w:color w:val="000000"/>
+                <w:spacing w:val="0"/>
+                <w:kern w:val="0"/>
+                <w:position w:val="0"/>
+                <w:sz w:val="22"/>
+                <w:szCs w:val="22"/>
+                <w:u w:val="none" w:color="000000"/>
+                <w:vertAlign w:val="baseline"/>
+                <w:rtl w:val="0"/>
+              </w:rPr>
+              <w:t>0.6</w:t>
+            </w:r>
+          </w:p>
+        </w:tc>
+        <w:tc>
+          <w:tcPr>
+            <w:tcW w:type="dxa" w:w="1773"/>
+            <w:tcBorders>
+              <w:top w:val="single" w:color="000000" w:sz="8" w:space="0" w:shadow="0" w:frame="0"/>
+              <w:left w:val="single" w:color="000000" w:sz="8" w:space="0" w:shadow="0" w:frame="0"/>
+              <w:bottom w:val="single" w:color="000000" w:sz="8" w:space="0" w:shadow="0" w:frame="0"/>
+              <w:right w:val="single" w:color="000000" w:sz="8" w:space="0" w:shadow="0" w:frame="0"/>
+            </w:tcBorders>
+            <w:shd w:val="clear" w:color="auto" w:fill="auto"/>
+            <w:tcMar>
+              <w:top w:type="dxa" w:w="80"/>
+              <w:left w:type="dxa" w:w="80"/>
+              <w:bottom w:type="dxa" w:w="80"/>
+              <w:right w:type="dxa" w:w="80"/>
+            </w:tcMar>
+            <w:vAlign w:val="top"/>
+          </w:tcPr>
+          <w:p>
+            <w:pPr>
+              <w:keepNext w:val="0"/>
+              <w:keepLines w:val="0"/>
+              <w:pageBreakBefore w:val="0"/>
+              <w:widowControl w:val="1"/>
+              <w:shd w:val="clear" w:color="auto" w:fill="auto"/>
+              <w:suppressAutoHyphens w:val="0"/>
+              <w:bidi w:val="0"/>
+              <w:spacing w:before="0" w:after="0" w:line="240" w:lineRule="auto"/>
+              <w:ind w:left="0" w:right="0" w:firstLine="0"/>
+              <w:jc w:val="left"/>
+              <w:outlineLvl w:val="9"/>
+              <w:rPr>
+                <w:rtl w:val="0"/>
+              </w:rPr>
+            </w:pPr>
+            <w:r>
+              <w:rPr>
+                <w:rFonts w:ascii="Arial" w:cs="Calibri" w:hAnsi="Arial" w:eastAsia="Calibri"/>
+                <w:b w:val="0"/>
+                <w:bCs w:val="0"/>
+                <w:i w:val="0"/>
+                <w:iCs w:val="0"/>
+                <w:caps w:val="0"/>
+                <w:smallCaps w:val="0"/>
+                <w:strike w:val="0"/>
+                <w:dstrike w:val="0"/>
+                <w:outline w:val="0"/>
+                <w:color w:val="000000"/>
+                <w:spacing w:val="0"/>
+                <w:kern w:val="0"/>
+                <w:position w:val="0"/>
+                <w:sz w:val="22"/>
+                <w:szCs w:val="22"/>
+                <w:u w:val="none" w:color="000000"/>
+                <w:vertAlign w:val="baseline"/>
+                <w:rtl w:val="0"/>
+              </w:rPr>
+              <w:t>02.06.2016</w:t>
+            </w:r>
+          </w:p>
+        </w:tc>
+        <w:tc>
+          <w:tcPr>
+            <w:tcW w:type="dxa" w:w="3258"/>
+            <w:tcBorders>
+              <w:top w:val="single" w:color="000000" w:sz="8" w:space="0" w:shadow="0" w:frame="0"/>
+              <w:left w:val="single" w:color="000000" w:sz="8" w:space="0" w:shadow="0" w:frame="0"/>
+              <w:bottom w:val="single" w:color="000000" w:sz="8" w:space="0" w:shadow="0" w:frame="0"/>
+              <w:right w:val="single" w:color="000000" w:sz="8" w:space="0" w:shadow="0" w:frame="0"/>
+            </w:tcBorders>
+            <w:shd w:val="clear" w:color="auto" w:fill="auto"/>
+            <w:tcMar>
+              <w:top w:type="dxa" w:w="80"/>
+              <w:left w:type="dxa" w:w="80"/>
+              <w:bottom w:type="dxa" w:w="80"/>
+              <w:right w:type="dxa" w:w="80"/>
+            </w:tcMar>
+            <w:vAlign w:val="top"/>
+          </w:tcPr>
+          <w:p>
+            <w:pPr>
+              <w:pStyle w:val="Body"/>
+              <w:spacing w:line="240" w:lineRule="auto"/>
+            </w:pPr>
+            <w:r>
+              <w:rPr>
+                <w:rtl w:val="0"/>
+                <w:lang w:val="en-US"/>
+              </w:rPr>
+              <w:t>Alexey Morlang</w:t>
+            </w:r>
+          </w:p>
+          <w:p>
+            <w:pPr>
+              <w:pStyle w:val="Body"/>
+              <w:spacing w:line="240" w:lineRule="auto"/>
+            </w:pPr>
+            <w:r>
+              <w:rPr>
+                <w:rtl w:val="0"/>
+                <w:lang w:val="en-US"/>
+              </w:rPr>
+              <w:t>(</w:t>
+            </w:r>
+            <w:r>
+              <w:rPr>
+                <w:rtl w:val="0"/>
+                <w:lang w:val="en-US"/>
+              </w:rPr>
+              <w:t>alexey.morlang</w:t>
+            </w:r>
+            <w:r>
+              <w:rPr>
+                <w:rtl w:val="0"/>
+                <w:lang w:val="en-US"/>
+              </w:rPr>
+              <w:t>@</w:t>
+            </w:r>
+            <w:r>
+              <w:rPr>
+                <w:rtl w:val="0"/>
+                <w:lang w:val="en-US"/>
+              </w:rPr>
+              <w:t>emc</w:t>
+            </w:r>
+            <w:r>
+              <w:rPr>
+                <w:rtl w:val="0"/>
+                <w:lang w:val="en-US"/>
+              </w:rPr>
+              <w:t>.com)</w:t>
+            </w:r>
+          </w:p>
+        </w:tc>
+        <w:tc>
+          <w:tcPr>
+            <w:tcW w:type="dxa" w:w="3218"/>
+            <w:tcBorders>
+              <w:top w:val="single" w:color="000000" w:sz="8" w:space="0" w:shadow="0" w:frame="0"/>
+              <w:left w:val="single" w:color="000000" w:sz="8" w:space="0" w:shadow="0" w:frame="0"/>
+              <w:bottom w:val="single" w:color="000000" w:sz="8" w:space="0" w:shadow="0" w:frame="0"/>
+              <w:right w:val="single" w:color="000000" w:sz="8" w:space="0" w:shadow="0" w:frame="0"/>
+            </w:tcBorders>
+            <w:shd w:val="clear" w:color="auto" w:fill="auto"/>
+            <w:tcMar>
+              <w:top w:type="dxa" w:w="80"/>
+              <w:left w:type="dxa" w:w="80"/>
+              <w:bottom w:type="dxa" w:w="80"/>
+              <w:right w:type="dxa" w:w="80"/>
+            </w:tcMar>
+            <w:vAlign w:val="top"/>
+          </w:tcPr>
+          <w:p>
+            <w:pPr>
+              <w:keepNext w:val="0"/>
+              <w:keepLines w:val="0"/>
+              <w:pageBreakBefore w:val="0"/>
+              <w:widowControl w:val="1"/>
+              <w:shd w:val="clear" w:color="auto" w:fill="auto"/>
+              <w:suppressAutoHyphens w:val="0"/>
+              <w:bidi w:val="0"/>
+              <w:spacing w:before="0" w:after="0" w:line="240" w:lineRule="auto"/>
+              <w:ind w:left="0" w:right="0" w:firstLine="0"/>
+              <w:jc w:val="left"/>
+              <w:outlineLvl w:val="9"/>
+              <w:rPr>
+                <w:rtl w:val="0"/>
+              </w:rPr>
+            </w:pPr>
+            <w:r>
+              <w:rPr>
+                <w:rFonts w:ascii="Arial" w:cs="Calibri" w:hAnsi="Arial" w:eastAsia="Calibri"/>
+                <w:b w:val="0"/>
+                <w:bCs w:val="0"/>
+                <w:i w:val="0"/>
+                <w:iCs w:val="0"/>
+                <w:caps w:val="0"/>
+                <w:smallCaps w:val="0"/>
+                <w:strike w:val="0"/>
+                <w:dstrike w:val="0"/>
+                <w:outline w:val="0"/>
+                <w:color w:val="000000"/>
+                <w:spacing w:val="0"/>
+                <w:kern w:val="0"/>
+                <w:position w:val="0"/>
+                <w:sz w:val="22"/>
+                <w:szCs w:val="22"/>
+                <w:u w:val="none" w:color="000000"/>
+                <w:vertAlign w:val="baseline"/>
+                <w:rtl w:val="0"/>
+              </w:rPr>
+              <w:t>Plugin version for Fuel8.0</w:t>
+            </w:r>
+          </w:p>
+        </w:tc>
+      </w:tr>
     </w:tbl>
     <w:p>
       <w:pPr>
@@ -6759,7 +7023,29 @@
           <w:rtl w:val="0"/>
           <w:lang w:val="en-US"/>
         </w:rPr>
-        <w:t>plugin is currently only compatible with Mirantis 6.1 and 7.0</w:t>
+        <w:t xml:space="preserve">plugin is compatible with Mirantis </w:t>
+      </w:r>
+      <w:r>
+        <w:rPr>
+          <w:color w:val="333333"/>
+          <w:sz w:val="24"/>
+          <w:szCs w:val="24"/>
+          <w:u w:color="333333"/>
+          <w:rtl w:val="0"/>
+          <w:lang w:val="en-US"/>
+        </w:rPr>
+        <w:t>8</w:t>
+      </w:r>
+      <w:r>
+        <w:rPr>
+          <w:color w:val="333333"/>
+          <w:sz w:val="24"/>
+          <w:szCs w:val="24"/>
+          <w:u w:color="333333"/>
+          <w:rtl w:val="0"/>
+          <w:lang w:val="en-US"/>
+        </w:rPr>
+        <w:t>.0</w:t>
       </w:r>
     </w:p>
     <w:p>
@@ -10059,8 +10345,8 @@
       <w:tblGrid>
         <w:gridCol w:w="2453"/>
         <w:gridCol w:w="2623"/>
-        <w:gridCol w:w="2641"/>
-        <w:gridCol w:w="1537"/>
+        <w:gridCol w:w="2873"/>
+        <w:gridCol w:w="1305"/>
       </w:tblGrid>
       <w:tr>
         <w:tblPrEx>
@@ -10145,7 +10431,7 @@
         </w:tc>
         <w:tc>
           <w:tcPr>
-            <w:tcW w:type="dxa" w:w="2641"/>
+            <w:tcW w:type="dxa" w:w="2872"/>
             <w:tcBorders>
               <w:top w:val="single" w:color="000000" w:sz="4" w:space="0" w:shadow="0" w:frame="0"/>
               <w:left w:val="single" w:color="000000" w:sz="4" w:space="0" w:shadow="0" w:frame="0"/>
@@ -10179,7 +10465,7 @@
         </w:tc>
         <w:tc>
           <w:tcPr>
-            <w:tcW w:type="dxa" w:w="1536"/>
+            <w:tcW w:type="dxa" w:w="1304"/>
             <w:tcBorders>
               <w:top w:val="single" w:color="000000" w:sz="4" w:space="0" w:shadow="0" w:frame="0"/>
               <w:left w:val="single" w:color="000000" w:sz="4" w:space="0" w:shadow="0" w:frame="0"/>
@@ -10298,7 +10584,7 @@
         </w:tc>
         <w:tc>
           <w:tcPr>
-            <w:tcW w:type="dxa" w:w="2641"/>
+            <w:tcW w:type="dxa" w:w="2872"/>
             <w:tcBorders>
               <w:top w:val="single" w:color="000000" w:sz="4" w:space="0" w:shadow="0" w:frame="0"/>
               <w:left w:val="single" w:color="000000" w:sz="4" w:space="0" w:shadow="0" w:frame="0"/>
@@ -10341,7 +10627,7 @@
         </w:tc>
         <w:tc>
           <w:tcPr>
-            <w:tcW w:type="dxa" w:w="1536"/>
+            <w:tcW w:type="dxa" w:w="1304"/>
             <w:tcBorders>
               <w:top w:val="single" w:color="000000" w:sz="4" w:space="0" w:shadow="0" w:frame="0"/>
               <w:left w:val="single" w:color="000000" w:sz="4" w:space="0" w:shadow="0" w:frame="0"/>
@@ -10461,7 +10747,7 @@
         </w:tc>
         <w:tc>
           <w:tcPr>
-            <w:tcW w:type="dxa" w:w="2641"/>
+            <w:tcW w:type="dxa" w:w="2872"/>
             <w:tcBorders>
               <w:top w:val="single" w:color="000000" w:sz="4" w:space="0" w:shadow="0" w:frame="0"/>
               <w:left w:val="single" w:color="000000" w:sz="4" w:space="0" w:shadow="0" w:frame="0"/>
@@ -10513,7 +10799,7 @@
         </w:tc>
         <w:tc>
           <w:tcPr>
-            <w:tcW w:type="dxa" w:w="1536"/>
+            <w:tcW w:type="dxa" w:w="1304"/>
             <w:tcBorders>
               <w:top w:val="single" w:color="000000" w:sz="4" w:space="0" w:shadow="0" w:frame="0"/>
               <w:left w:val="single" w:color="000000" w:sz="4" w:space="0" w:shadow="0" w:frame="0"/>
@@ -10541,6 +10827,222 @@
                 <w:szCs w:val="24"/>
                 <w:rtl w:val="0"/>
                 <w:lang w:val="en-US"/>
+              </w:rPr>
+              <w:t>2.0</w:t>
+            </w:r>
+          </w:p>
+        </w:tc>
+      </w:tr>
+      <w:tr>
+        <w:tblPrEx>
+          <w:shd w:val="clear" w:color="auto" w:fill="e6e6e6"/>
+        </w:tblPrEx>
+        <w:trPr>
+          <w:trHeight w:val="282" w:hRule="atLeast"/>
+        </w:trPr>
+        <w:tc>
+          <w:tcPr>
+            <w:tcW w:type="dxa" w:w="2453"/>
+            <w:tcBorders>
+              <w:top w:val="single" w:color="000000" w:sz="4" w:space="0" w:shadow="0" w:frame="0"/>
+              <w:left w:val="single" w:color="000000" w:sz="4" w:space="0" w:shadow="0" w:frame="0"/>
+              <w:bottom w:val="single" w:color="000000" w:sz="4" w:space="0" w:shadow="0" w:frame="0"/>
+              <w:right w:val="single" w:color="000000" w:sz="4" w:space="0" w:shadow="0" w:frame="0"/>
+            </w:tcBorders>
+            <w:shd w:val="clear" w:color="auto" w:fill="auto"/>
+            <w:tcMar>
+              <w:top w:type="dxa" w:w="80"/>
+              <w:left w:type="dxa" w:w="80"/>
+              <w:bottom w:type="dxa" w:w="80"/>
+              <w:right w:type="dxa" w:w="80"/>
+            </w:tcMar>
+            <w:vAlign w:val="top"/>
+          </w:tcPr>
+          <w:p>
+            <w:pPr>
+              <w:keepNext w:val="0"/>
+              <w:keepLines w:val="0"/>
+              <w:pageBreakBefore w:val="0"/>
+              <w:widowControl w:val="1"/>
+              <w:shd w:val="clear" w:color="auto" w:fill="auto"/>
+              <w:suppressAutoHyphens w:val="0"/>
+              <w:bidi w:val="0"/>
+              <w:spacing w:before="0" w:after="0" w:line="240" w:lineRule="auto"/>
+              <w:ind w:left="0" w:right="0" w:firstLine="0"/>
+              <w:jc w:val="left"/>
+              <w:outlineLvl w:val="9"/>
+              <w:rPr>
+                <w:rtl w:val="0"/>
+              </w:rPr>
+            </w:pPr>
+            <w:r>
+              <w:rPr>
+                <w:rFonts w:ascii="Arial" w:cs="Calibri" w:hAnsi="Arial" w:eastAsia="Calibri"/>
+                <w:b w:val="0"/>
+                <w:bCs w:val="0"/>
+                <w:i w:val="0"/>
+                <w:iCs w:val="0"/>
+                <w:caps w:val="0"/>
+                <w:smallCaps w:val="0"/>
+                <w:strike w:val="0"/>
+                <w:dstrike w:val="0"/>
+                <w:outline w:val="0"/>
+                <w:color w:val="000000"/>
+                <w:spacing w:val="0"/>
+                <w:kern w:val="0"/>
+                <w:position w:val="0"/>
+                <w:sz w:val="24"/>
+                <w:szCs w:val="24"/>
+                <w:u w:val="none" w:color="000000"/>
+                <w:vertAlign w:val="baseline"/>
+                <w:rtl w:val="0"/>
+              </w:rPr>
+              <w:t>2.1.0</w:t>
+            </w:r>
+          </w:p>
+        </w:tc>
+        <w:tc>
+          <w:tcPr>
+            <w:tcW w:type="dxa" w:w="2623"/>
+            <w:tcBorders>
+              <w:top w:val="single" w:color="000000" w:sz="4" w:space="0" w:shadow="0" w:frame="0"/>
+              <w:left w:val="single" w:color="000000" w:sz="4" w:space="0" w:shadow="0" w:frame="0"/>
+              <w:bottom w:val="single" w:color="000000" w:sz="4" w:space="0" w:shadow="0" w:frame="0"/>
+              <w:right w:val="single" w:color="000000" w:sz="4" w:space="0" w:shadow="0" w:frame="0"/>
+            </w:tcBorders>
+            <w:shd w:val="clear" w:color="auto" w:fill="auto"/>
+            <w:tcMar>
+              <w:top w:type="dxa" w:w="80"/>
+              <w:left w:type="dxa" w:w="80"/>
+              <w:bottom w:type="dxa" w:w="80"/>
+              <w:right w:type="dxa" w:w="80"/>
+            </w:tcMar>
+            <w:vAlign w:val="top"/>
+          </w:tcPr>
+          <w:p>
+            <w:pPr>
+              <w:keepNext w:val="0"/>
+              <w:keepLines w:val="0"/>
+              <w:pageBreakBefore w:val="0"/>
+              <w:widowControl w:val="1"/>
+              <w:shd w:val="clear" w:color="auto" w:fill="auto"/>
+              <w:suppressAutoHyphens w:val="0"/>
+              <w:bidi w:val="0"/>
+              <w:spacing w:before="0" w:after="0" w:line="240" w:lineRule="auto"/>
+              <w:ind w:left="0" w:right="0" w:firstLine="0"/>
+              <w:jc w:val="left"/>
+              <w:outlineLvl w:val="9"/>
+              <w:rPr>
+                <w:rtl w:val="0"/>
+              </w:rPr>
+            </w:pPr>
+            <w:r>
+              <w:rPr>
+                <w:rFonts w:ascii="Arial" w:cs="Calibri" w:hAnsi="Arial" w:eastAsia="Calibri"/>
+                <w:b w:val="0"/>
+                <w:bCs w:val="0"/>
+                <w:i w:val="0"/>
+                <w:iCs w:val="0"/>
+                <w:caps w:val="0"/>
+                <w:smallCaps w:val="0"/>
+                <w:strike w:val="0"/>
+                <w:dstrike w:val="0"/>
+                <w:outline w:val="0"/>
+                <w:color w:val="000000"/>
+                <w:spacing w:val="0"/>
+                <w:kern w:val="0"/>
+                <w:position w:val="0"/>
+                <w:sz w:val="24"/>
+                <w:szCs w:val="24"/>
+                <w:u w:val="none" w:color="000000"/>
+                <w:vertAlign w:val="baseline"/>
+                <w:rtl w:val="0"/>
+              </w:rPr>
+              <w:t>8.0</w:t>
+            </w:r>
+          </w:p>
+        </w:tc>
+        <w:tc>
+          <w:tcPr>
+            <w:tcW w:type="dxa" w:w="2872"/>
+            <w:tcBorders>
+              <w:top w:val="single" w:color="000000" w:sz="4" w:space="0" w:shadow="0" w:frame="0"/>
+              <w:left w:val="single" w:color="000000" w:sz="4" w:space="0" w:shadow="0" w:frame="0"/>
+              <w:bottom w:val="single" w:color="000000" w:sz="4" w:space="0" w:shadow="0" w:frame="0"/>
+              <w:right w:val="single" w:color="000000" w:sz="4" w:space="0" w:shadow="0" w:frame="0"/>
+            </w:tcBorders>
+            <w:shd w:val="clear" w:color="auto" w:fill="auto"/>
+            <w:tcMar>
+              <w:top w:type="dxa" w:w="80"/>
+              <w:left w:type="dxa" w:w="80"/>
+              <w:bottom w:type="dxa" w:w="80"/>
+              <w:right w:type="dxa" w:w="80"/>
+            </w:tcMar>
+            <w:vAlign w:val="top"/>
+          </w:tcPr>
+          <w:p>
+            <w:pPr>
+              <w:pStyle w:val="Body"/>
+              <w:spacing w:line="240" w:lineRule="auto"/>
+            </w:pPr>
+            <w:r>
+              <w:rPr>
+                <w:sz w:val="24"/>
+                <w:szCs w:val="24"/>
+                <w:rtl w:val="0"/>
+                <w:lang w:val="en-US"/>
+              </w:rPr>
+              <w:t>Liberty</w:t>
+            </w:r>
+            <w:r>
+              <w:rPr>
+                <w:sz w:val="24"/>
+                <w:szCs w:val="24"/>
+                <w:rtl w:val="0"/>
+                <w:lang w:val="en-US"/>
+              </w:rPr>
+              <w:t xml:space="preserve"> on </w:t>
+            </w:r>
+            <w:r>
+              <w:rPr>
+                <w:sz w:val="24"/>
+                <w:szCs w:val="24"/>
+                <w:rtl w:val="0"/>
+                <w:lang w:val="en-US"/>
+              </w:rPr>
+              <w:t>Ubuntu14.04</w:t>
+            </w:r>
+          </w:p>
+        </w:tc>
+        <w:tc>
+          <w:tcPr>
+            <w:tcW w:type="dxa" w:w="1304"/>
+            <w:tcBorders>
+              <w:top w:val="single" w:color="000000" w:sz="4" w:space="0" w:shadow="0" w:frame="0"/>
+              <w:left w:val="single" w:color="000000" w:sz="4" w:space="0" w:shadow="0" w:frame="0"/>
+              <w:bottom w:val="single" w:color="000000" w:sz="4" w:space="0" w:shadow="0" w:frame="0"/>
+              <w:right w:val="single" w:color="000000" w:sz="4" w:space="0" w:shadow="0" w:frame="0"/>
+            </w:tcBorders>
+            <w:shd w:val="clear" w:color="auto" w:fill="auto"/>
+            <w:tcMar>
+              <w:top w:type="dxa" w:w="80"/>
+              <w:left w:type="dxa" w:w="80"/>
+              <w:bottom w:type="dxa" w:w="80"/>
+              <w:right w:type="dxa" w:w="80"/>
+            </w:tcMar>
+            <w:vAlign w:val="top"/>
+          </w:tcPr>
+          <w:p>
+            <w:pPr>
+              <w:pStyle w:val="Body"/>
+              <w:spacing w:line="240" w:lineRule="auto"/>
+            </w:pPr>
+            <w:r>
+              <w:rPr>
+                <w:rFonts w:ascii="Arial" w:hAnsi="Arial"/>
+                <w:sz w:val="24"/>
+                <w:szCs w:val="24"/>
+                <w:rtl w:val="0"/>
               </w:rPr>
               <w:t>2.0</w:t>
             </w:r>
@@ -16863,7 +17365,7 @@
       <w:fldChar w:fldCharType="separate" w:fldLock="0"/>
     </w:r>
     <w:r>
-      <w:t>15</w:t>
+      <w:t>12</w:t>
     </w:r>
     <w:r>
       <w:rPr/>

</xml_diff>

<commit_message>
Removed 6.1/7.0 from the doc for 8.0. Added apply_mu and upgrade test-cases into test report
</commit_message>
<xml_diff>
--- a/doc/testing/TestPlanforScaleIOFuelPlugin.docx
+++ b/doc/testing/TestPlanforScaleIOFuelPlugin.docx
@@ -15598,7 +15598,7 @@
                 <w:rtl w:val="0"/>
                 <w:lang w:val="en-US"/>
               </w:rPr>
-              <w:t>6.1</w:t>
+              <w:t>7.0</w:t>
             </w:r>
           </w:p>
           <w:p>
@@ -15736,7 +15736,7 @@
                 <w:rtl w:val="0"/>
                 <w:lang w:val="en-US"/>
               </w:rPr>
-              <w:t xml:space="preserve"> 6.1 -&gt; 7.0</w:t>
+              <w:t xml:space="preserve"> 7.0 -&gt; 8.0</w:t>
             </w:r>
           </w:p>
           <w:p>
@@ -15832,7 +15832,7 @@
           <w:shd w:val="clear" w:color="auto" w:fill="ced7e7"/>
         </w:tblPrEx>
         <w:trPr>
-          <w:trHeight w:val="1453" w:hRule="atLeast"/>
+          <w:trHeight w:val="1213" w:hRule="atLeast"/>
         </w:trPr>
         <w:tc>
           <w:tcPr>
@@ -15950,7 +15950,22 @@
                 <w:rtl w:val="0"/>
                 <w:lang w:val="en-US"/>
               </w:rPr>
-              <w:t>New release available: Kilo on Ubuntu 14.04 (2015.1.0-7.0).</w:t>
+              <w:t xml:space="preserve">New release available: </w:t>
+            </w:r>
+            <w:r>
+              <w:rPr>
+                <w:rFonts w:ascii="Consolas" w:cs="Consolas" w:hAnsi="Consolas" w:eastAsia="Consolas"/>
+                <w:rtl w:val="0"/>
+                <w:lang w:val="en-US"/>
+              </w:rPr>
+              <w:t>Libery</w:t>
+            </w:r>
+            <w:r>
+              <w:rPr>
+                <w:rFonts w:ascii="Consolas" w:cs="Consolas" w:hAnsi="Consolas" w:eastAsia="Consolas"/>
+                <w:rtl w:val="0"/>
+              </w:rPr>
+              <w:t xml:space="preserve"> on Ubuntu.</w:t>
             </w:r>
           </w:p>
         </w:tc>

</xml_diff>